<commit_message>
Update NOTE: rewrite section 2, add Figure 2, bump version
</commit_message>
<xml_diff>
--- a/Alpha Ceiling Twin Prime_NOTE.docx
+++ b/Alpha Ceiling Twin Prime_NOTE.docx
@@ -840,14 +840,14 @@
         </w:rPr>
         <w:drawing>
           <wp:inline distB="114300" distT="114300" distL="114300" distR="114300">
-            <wp:extent cx="2386013" cy="2066238"/>
+            <wp:extent cx="2527829" cy="2185988"/>
             <wp:effectExtent b="0" l="0" r="0" t="0"/>
-            <wp:docPr id="1" name="image3.png"/>
+            <wp:docPr id="3" name="image1.png"/>
             <a:graphic>
               <a:graphicData uri="http://schemas.openxmlformats.org/drawingml/2006/picture">
                 <pic:pic>
                   <pic:nvPicPr>
-                    <pic:cNvPr id="0" name="image3.png"/>
+                    <pic:cNvPr id="0" name="image1.png"/>
                     <pic:cNvPicPr preferRelativeResize="0"/>
                   </pic:nvPicPr>
                   <pic:blipFill>
@@ -860,7 +860,7 @@
                   <pic:spPr>
                     <a:xfrm>
                       <a:off x="0" y="0"/>
-                      <a:ext cx="2386013" cy="2066238"/>
+                      <a:ext cx="2527829" cy="2185988"/>
                     </a:xfrm>
                     <a:prstGeom prst="rect"/>
                     <a:ln/>
@@ -2025,6 +2025,8 @@
       <w:pPr>
         <w:rPr>
           <w:rFonts w:ascii="Times New Roman" w:cs="Times New Roman" w:eastAsia="Times New Roman" w:hAnsi="Times New Roman"/>
+          <w:sz w:val="20"/>
+          <w:szCs w:val="20"/>
         </w:rPr>
       </w:pPr>
       <w:r>
@@ -2033,14 +2035,14 @@
         </w:rPr>
         <w:drawing>
           <wp:inline distB="114300" distT="114300" distL="114300" distR="114300">
-            <wp:extent cx="5486400" cy="2679700"/>
+            <wp:extent cx="5486400" cy="2616200"/>
             <wp:effectExtent b="0" l="0" r="0" t="0"/>
-            <wp:docPr id="2" name="image1.png"/>
+            <wp:docPr id="2" name="image3.png"/>
             <a:graphic>
               <a:graphicData uri="http://schemas.openxmlformats.org/drawingml/2006/picture">
                 <pic:pic>
                   <pic:nvPicPr>
-                    <pic:cNvPr id="0" name="image1.png"/>
+                    <pic:cNvPr id="0" name="image3.png"/>
                     <pic:cNvPicPr preferRelativeResize="0"/>
                   </pic:nvPicPr>
                   <pic:blipFill>
@@ -2053,7 +2055,7 @@
                   <pic:spPr>
                     <a:xfrm>
                       <a:off x="0" y="0"/>
-                      <a:ext cx="5486400" cy="2679700"/>
+                      <a:ext cx="5486400" cy="2616200"/>
                     </a:xfrm>
                     <a:prstGeom prst="rect"/>
                     <a:ln/>
@@ -2072,6 +2074,18 @@
     </w:p>
     <w:p>
       <w:pPr>
+        <w:rPr>
+          <w:rFonts w:ascii="Times New Roman" w:cs="Times New Roman" w:eastAsia="Times New Roman" w:hAnsi="Times New Roman"/>
+        </w:rPr>
+      </w:pPr>
+      <w:r>
+        <w:rPr>
+          <w:rtl w:val="0"/>
+        </w:rPr>
+      </w:r>
+    </w:p>
+    <w:p>
+      <w:pPr>
         <w:pStyle w:val="Heading1"/>
         <w:rPr>
           <w:rFonts w:ascii="Times New Roman" w:cs="Times New Roman" w:eastAsia="Times New Roman" w:hAnsi="Times New Roman"/>
@@ -2233,7 +2247,7 @@
       </w:r>
       <w:sdt>
         <w:sdtPr>
-          <w:id w:val="-1481646980"/>
+          <w:id w:val="40074387"/>
           <w:tag w:val="goog_rdk_0"/>
         </w:sdtPr>
         <w:sdtContent>
@@ -2461,7 +2475,7 @@
       </w:r>
       <w:sdt>
         <w:sdtPr>
-          <w:id w:val="922540476"/>
+          <w:id w:val="-1259248904"/>
           <w:tag w:val="goog_rdk_1"/>
         </w:sdtPr>
         <w:sdtContent>
@@ -2668,7 +2682,7 @@
       </w:r>
       <w:sdt>
         <w:sdtPr>
-          <w:id w:val="644962921"/>
+          <w:id w:val="-736348897"/>
           <w:tag w:val="goog_rdk_2"/>
         </w:sdtPr>
         <w:sdtContent>
@@ -2712,7 +2726,7 @@
       </w:r>
       <w:sdt>
         <w:sdtPr>
-          <w:id w:val="-57269750"/>
+          <w:id w:val="-2084698102"/>
           <w:tag w:val="goog_rdk_3"/>
         </w:sdtPr>
         <w:sdtContent>
@@ -2778,9 +2792,9 @@
         </w:rPr>
         <w:drawing>
           <wp:inline distB="114300" distT="114300" distL="114300" distR="114300">
-            <wp:extent cx="3709988" cy="1417009"/>
+            <wp:extent cx="3824288" cy="1161893"/>
             <wp:effectExtent b="0" l="0" r="0" t="0"/>
-            <wp:docPr id="3" name="image2.png"/>
+            <wp:docPr id="1" name="image2.png"/>
             <a:graphic>
               <a:graphicData uri="http://schemas.openxmlformats.org/drawingml/2006/picture">
                 <pic:pic>
@@ -2798,7 +2812,7 @@
                   <pic:spPr>
                     <a:xfrm>
                       <a:off x="0" y="0"/>
-                      <a:ext cx="3709988" cy="1417009"/>
+                      <a:ext cx="3824288" cy="1161893"/>
                     </a:xfrm>
                     <a:prstGeom prst="rect"/>
                     <a:ln/>
@@ -3075,7 +3089,7 @@
       </w:r>
       <w:sdt>
         <w:sdtPr>
-          <w:id w:val="-1736751546"/>
+          <w:id w:val="1157185153"/>
           <w:tag w:val="goog_rdk_4"/>
         </w:sdtPr>
         <w:sdtContent>
@@ -3241,7 +3255,7 @@
       </w:pPr>
       <w:sdt>
         <w:sdtPr>
-          <w:id w:val="12752488"/>
+          <w:id w:val="2089289540"/>
           <w:tag w:val="goog_rdk_5"/>
         </w:sdtPr>
         <w:sdtContent>
@@ -3518,11 +3532,11 @@
           <w:i w:val="1"/>
           <w:rtl w:val="0"/>
         </w:rPr>
-        <w:t xml:space="preserve"> </w:t>
+        <w:t xml:space="preserve">  </w:t>
       </w:r>
       <w:sdt>
         <w:sdtPr>
-          <w:id w:val="2093140601"/>
+          <w:id w:val="-1815123201"/>
           <w:tag w:val="goog_rdk_6"/>
         </w:sdtPr>
         <w:sdtContent>
@@ -3531,7 +3545,7 @@
               <w:rFonts w:ascii="Gungsuh" w:cs="Gungsuh" w:eastAsia="Gungsuh" w:hAnsi="Gungsuh"/>
               <w:rtl w:val="0"/>
             </w:rPr>
-            <w:t xml:space="preserve">≤ </w:t>
+            <w:t xml:space="preserve">≤  </w:t>
           </w:r>
         </w:sdtContent>
       </w:sdt>
@@ -3605,7 +3619,7 @@
       </w:pPr>
       <w:sdt>
         <w:sdtPr>
-          <w:id w:val="1551170846"/>
+          <w:id w:val="1511108175"/>
           <w:tag w:val="goog_rdk_7"/>
         </w:sdtPr>
         <w:sdtContent>
@@ -3827,7 +3841,7 @@
       </w:r>
       <w:sdt>
         <w:sdtPr>
-          <w:id w:val="371963815"/>
+          <w:id w:val="-987123934"/>
           <w:tag w:val="goog_rdk_8"/>
         </w:sdtPr>
         <w:sdtContent>
@@ -3871,7 +3885,7 @@
       </w:r>
       <w:sdt>
         <w:sdtPr>
-          <w:id w:val="344168166"/>
+          <w:id w:val="597132673"/>
           <w:tag w:val="goog_rdk_9"/>
         </w:sdtPr>
         <w:sdtContent>
@@ -3880,7 +3894,7 @@
               <w:rFonts w:ascii="Gungsuh" w:cs="Gungsuh" w:eastAsia="Gungsuh" w:hAnsi="Gungsuh"/>
               <w:rtl w:val="0"/>
             </w:rPr>
-            <w:t xml:space="preserve">≤ </w:t>
+            <w:t xml:space="preserve">≤  </w:t>
           </w:r>
         </w:sdtContent>
       </w:sdt>
@@ -3902,16 +3916,6 @@
           <w:rtl w:val="0"/>
         </w:rPr>
         <w:t xml:space="preserve">n</w:t>
-      </w:r>
-      <w:r>
-        <w:rPr>
-          <w:rFonts w:ascii="Times New Roman" w:cs="Times New Roman" w:eastAsia="Times New Roman" w:hAnsi="Times New Roman"/>
-          <w:i w:val="1"/>
-          <w:sz w:val="30"/>
-          <w:szCs w:val="30"/>
-          <w:rtl w:val="0"/>
-        </w:rPr>
-        <w:t xml:space="preserve"> </w:t>
       </w:r>
       <w:r>
         <w:rPr>
@@ -4025,7 +4029,26 @@
           <w:i w:val="1"/>
           <w:rtl w:val="0"/>
         </w:rPr>
-        <w:t xml:space="preserve">pk </w:t>
+        <w:t xml:space="preserve">p</w:t>
+      </w:r>
+      <w:r>
+        <w:rPr>
+          <w:rFonts w:ascii="Times New Roman" w:cs="Times New Roman" w:eastAsia="Times New Roman" w:hAnsi="Times New Roman"/>
+          <w:i w:val="1"/>
+          <w:sz w:val="30"/>
+          <w:szCs w:val="30"/>
+          <w:vertAlign w:val="subscript"/>
+          <w:rtl w:val="0"/>
+        </w:rPr>
+        <w:t xml:space="preserve">k</w:t>
+      </w:r>
+      <w:r>
+        <w:rPr>
+          <w:rFonts w:ascii="Times New Roman" w:cs="Times New Roman" w:eastAsia="Times New Roman" w:hAnsi="Times New Roman"/>
+          <w:i w:val="1"/>
+          <w:rtl w:val="0"/>
+        </w:rPr>
+        <w:t xml:space="preserve"> </w:t>
       </w:r>
       <w:r>
         <w:rPr>
@@ -4040,7 +4063,18 @@
           <w:i w:val="1"/>
           <w:rtl w:val="0"/>
         </w:rPr>
-        <w:t xml:space="preserve">pn</w:t>
+        <w:t xml:space="preserve">p</w:t>
+      </w:r>
+      <w:r>
+        <w:rPr>
+          <w:rFonts w:ascii="Times New Roman" w:cs="Times New Roman" w:eastAsia="Times New Roman" w:hAnsi="Times New Roman"/>
+          <w:i w:val="1"/>
+          <w:sz w:val="30"/>
+          <w:szCs w:val="30"/>
+          <w:vertAlign w:val="subscript"/>
+          <w:rtl w:val="0"/>
+        </w:rPr>
+        <w:t xml:space="preserve">n</w:t>
       </w:r>
       <w:r>
         <w:rPr>
@@ -4056,6 +4090,17 @@
           <w:rtl w:val="0"/>
         </w:rPr>
         <w:t xml:space="preserve">g</w:t>
+      </w:r>
+      <w:r>
+        <w:rPr>
+          <w:rFonts w:ascii="Times New Roman" w:cs="Times New Roman" w:eastAsia="Times New Roman" w:hAnsi="Times New Roman"/>
+          <w:i w:val="1"/>
+          <w:sz w:val="30"/>
+          <w:szCs w:val="30"/>
+          <w:vertAlign w:val="subscript"/>
+          <w:rtl w:val="0"/>
+        </w:rPr>
+        <w:t xml:space="preserve">k</w:t>
       </w:r>
       <w:r>
         <w:rPr>

</xml_diff>

<commit_message>
Update Note to version 4.0
</commit_message>
<xml_diff>
--- a/Alpha Ceiling Twin Prime_NOTE.docx
+++ b/Alpha Ceiling Twin Prime_NOTE.docx
@@ -32,16 +32,21 @@
       <w:pPr>
         <w:rPr>
           <w:rFonts w:ascii="Times New Roman" w:cs="Times New Roman" w:eastAsia="Times New Roman" w:hAnsi="Times New Roman"/>
+          <w:vertAlign w:val="superscript"/>
+        </w:rPr>
+      </w:pPr>
+      <w:r>
+        <w:rPr>
+          <w:rFonts w:ascii="Times New Roman" w:cs="Times New Roman" w:eastAsia="Times New Roman" w:hAnsi="Times New Roman"/>
           <w:b w:val="1"/>
-        </w:rPr>
-      </w:pPr>
-      <w:r>
-        <w:rPr>
-          <w:rFonts w:ascii="Times New Roman" w:cs="Times New Roman" w:eastAsia="Times New Roman" w:hAnsi="Times New Roman"/>
-          <w:b w:val="1"/>
           <w:rtl w:val="0"/>
         </w:rPr>
         <w:t xml:space="preserve">Allen Proxmire</w:t>
+      </w:r>
+      <w:r>
+        <w:rPr>
+          <w:rtl w:val="0"/>
+        </w:rPr>
       </w:r>
     </w:p>
     <w:p>
@@ -55,7 +60,7 @@
           <w:rFonts w:ascii="Times New Roman" w:cs="Times New Roman" w:eastAsia="Times New Roman" w:hAnsi="Times New Roman"/>
           <w:rtl w:val="0"/>
         </w:rPr>
-        <w:t xml:space="preserve">13 September 2025</w:t>
+        <w:t xml:space="preserve">15 September 2025</w:t>
       </w:r>
     </w:p>
     <w:p>
@@ -85,21 +90,21 @@
           <w:rFonts w:ascii="Times New Roman" w:cs="Times New Roman" w:eastAsia="Times New Roman" w:hAnsi="Times New Roman"/>
           <w:rtl w:val="0"/>
         </w:rPr>
-        <w:t xml:space="preserve">We investigate a geometric formulation of prime distribution based on prime triangles and their associated alpha angle. A central inequality shows that between successive twin prime pairs, th</w:t>
-      </w:r>
-      <w:r>
-        <w:rPr>
-          <w:rFonts w:ascii="Times New Roman" w:cs="Times New Roman" w:eastAsia="Times New Roman" w:hAnsi="Times New Roman"/>
-          <w:rtl w:val="0"/>
-        </w:rPr>
-        <w:t xml:space="preserve">e alpha angle of any intervening non-twin prime triangle cannot exceed the alpha angle of the preceding twin. We call this bound the “alpha ceiling”. Any violation would require a prime beyond a computable threshold. Bertrand’s Theorem guarantees the existence of a prime before this threshold, giving the primes an “opportunity” not to break the alpha ceiling.</w:t>
-      </w:r>
-      <w:r>
-        <w:rPr>
-          <w:rFonts w:ascii="Times New Roman" w:cs="Times New Roman" w:eastAsia="Times New Roman" w:hAnsi="Times New Roman"/>
-          <w:rtl w:val="0"/>
-        </w:rPr>
-        <w:t xml:space="preserve"> Computations up to 5 x 10</w:t>
+        <w:t xml:space="preserve">We investigate a geometric formulation of prime distribution based on prime triangles and their associated alpha angle. A proved inequality shows that between successive twin prime pairs, th</w:t>
+      </w:r>
+      <w:r>
+        <w:rPr>
+          <w:rFonts w:ascii="Times New Roman" w:cs="Times New Roman" w:eastAsia="Times New Roman" w:hAnsi="Times New Roman"/>
+          <w:rtl w:val="0"/>
+        </w:rPr>
+        <w:t xml:space="preserve">e alpha angle of any intervening non-twin prime triangle cannot exceed the alpha angle of the preceding twin. We call this bound the “alpha ceiling”. Any violation would require a prime beyond a computable threshold. </w:t>
+      </w:r>
+      <w:r>
+        <w:rPr>
+          <w:rFonts w:ascii="Times New Roman" w:cs="Times New Roman" w:eastAsia="Times New Roman" w:hAnsi="Times New Roman"/>
+          <w:rtl w:val="0"/>
+        </w:rPr>
+        <w:t xml:space="preserve">Computations up to 5 x 10</w:t>
       </w:r>
       <w:r>
         <w:rPr>
@@ -125,7 +130,23 @@
           <w:rFonts w:ascii="Times New Roman" w:cs="Times New Roman" w:eastAsia="Times New Roman" w:hAnsi="Times New Roman"/>
           <w:rtl w:val="0"/>
         </w:rPr>
-        <w:t xml:space="preserve">support that this opportunity is always realized. We conclude with conjectures that twin primes set local α-ceilings and bounds on twin-prime gaps throughout the prime sequence.</w:t>
+        <w:t xml:space="preserve">support that this threshold is not violated; and the ceiling is not broken. We conclude with conjectures that twin primes set local </w:t>
+      </w:r>
+      <w:r>
+        <w:rPr>
+          <w:rFonts w:ascii="Times New Roman" w:cs="Times New Roman" w:eastAsia="Times New Roman" w:hAnsi="Times New Roman"/>
+          <w:sz w:val="28"/>
+          <w:szCs w:val="28"/>
+          <w:rtl w:val="0"/>
+        </w:rPr>
+        <w:t xml:space="preserve">α</w:t>
+      </w:r>
+      <w:r>
+        <w:rPr>
+          <w:rFonts w:ascii="Times New Roman" w:cs="Times New Roman" w:eastAsia="Times New Roman" w:hAnsi="Times New Roman"/>
+          <w:rtl w:val="0"/>
+        </w:rPr>
+        <w:t xml:space="preserve">-ceilings and bounds on twin-prime gaps throughout the prime sequence.</w:t>
       </w:r>
     </w:p>
     <w:p>
@@ -840,14 +861,14 @@
         </w:rPr>
         <w:drawing>
           <wp:inline distB="114300" distT="114300" distL="114300" distR="114300">
-            <wp:extent cx="2527829" cy="2185988"/>
+            <wp:extent cx="2705100" cy="2282742"/>
             <wp:effectExtent b="0" l="0" r="0" t="0"/>
-            <wp:docPr id="3" name="image1.png"/>
+            <wp:docPr id="3" name="image3.png"/>
             <a:graphic>
               <a:graphicData uri="http://schemas.openxmlformats.org/drawingml/2006/picture">
                 <pic:pic>
                   <pic:nvPicPr>
-                    <pic:cNvPr id="0" name="image1.png"/>
+                    <pic:cNvPr id="0" name="image3.png"/>
                     <pic:cNvPicPr preferRelativeResize="0"/>
                   </pic:nvPicPr>
                   <pic:blipFill>
@@ -860,7 +881,7 @@
                   <pic:spPr>
                     <a:xfrm>
                       <a:off x="0" y="0"/>
-                      <a:ext cx="2527829" cy="2185988"/>
+                      <a:ext cx="2705100" cy="2282742"/>
                     </a:xfrm>
                     <a:prstGeom prst="rect"/>
                     <a:ln/>
@@ -1103,7 +1124,7 @@
           <w:rFonts w:ascii="Times New Roman" w:cs="Times New Roman" w:eastAsia="Times New Roman" w:hAnsi="Times New Roman"/>
           <w:rtl w:val="0"/>
         </w:rPr>
-        <w:t xml:space="preserve">) after it, if </w:t>
+        <w:t xml:space="preserve">) after it,             if </w:t>
       </w:r>
       <w:r>
         <w:rPr>
@@ -1266,6 +1287,384 @@
     </w:p>
     <w:p>
       <w:pPr>
+        <w:widowControl w:val="0"/>
+        <w:rPr>
+          <w:rFonts w:ascii="Times New Roman" w:cs="Times New Roman" w:eastAsia="Times New Roman" w:hAnsi="Times New Roman"/>
+        </w:rPr>
+      </w:pPr>
+      <w:r>
+        <w:rPr>
+          <w:rFonts w:ascii="Times New Roman" w:cs="Times New Roman" w:eastAsia="Times New Roman" w:hAnsi="Times New Roman"/>
+          <w:b w:val="1"/>
+          <w:rtl w:val="0"/>
+        </w:rPr>
+        <w:t xml:space="preserve">Corollary (Contrapositive)</w:t>
+      </w:r>
+      <w:r>
+        <w:rPr>
+          <w:rFonts w:ascii="Times New Roman" w:cs="Times New Roman" w:eastAsia="Times New Roman" w:hAnsi="Times New Roman"/>
+          <w:i w:val="1"/>
+          <w:rtl w:val="0"/>
+        </w:rPr>
+        <w:t xml:space="preserve">.</w:t>
+      </w:r>
+      <w:r>
+        <w:rPr>
+          <w:rFonts w:ascii="Times New Roman" w:cs="Times New Roman" w:eastAsia="Times New Roman" w:hAnsi="Times New Roman"/>
+          <w:rtl w:val="0"/>
+        </w:rPr>
+        <w:br w:type="textWrapping"/>
+        <w:t xml:space="preserve">Let  (</w:t>
+      </w:r>
+      <w:r>
+        <w:rPr>
+          <w:rFonts w:ascii="Times New Roman" w:cs="Times New Roman" w:eastAsia="Times New Roman" w:hAnsi="Times New Roman"/>
+          <w:i w:val="1"/>
+          <w:rtl w:val="0"/>
+        </w:rPr>
+        <w:t xml:space="preserve">p</w:t>
+      </w:r>
+      <w:r>
+        <w:rPr>
+          <w:rFonts w:ascii="Times New Roman" w:cs="Times New Roman" w:eastAsia="Times New Roman" w:hAnsi="Times New Roman"/>
+          <w:i w:val="1"/>
+          <w:sz w:val="30"/>
+          <w:szCs w:val="30"/>
+          <w:vertAlign w:val="subscript"/>
+          <w:rtl w:val="0"/>
+        </w:rPr>
+        <w:t xml:space="preserve">n</w:t>
+      </w:r>
+      <w:r>
+        <w:rPr>
+          <w:rFonts w:ascii="Times New Roman" w:cs="Times New Roman" w:eastAsia="Times New Roman" w:hAnsi="Times New Roman"/>
+          <w:i w:val="1"/>
+          <w:sz w:val="24"/>
+          <w:szCs w:val="24"/>
+          <w:rtl w:val="0"/>
+        </w:rPr>
+        <w:t xml:space="preserve">​</w:t>
+      </w:r>
+      <w:r>
+        <w:rPr>
+          <w:rFonts w:ascii="Times New Roman" w:cs="Times New Roman" w:eastAsia="Times New Roman" w:hAnsi="Times New Roman"/>
+          <w:rtl w:val="0"/>
+        </w:rPr>
+        <w:t xml:space="preserve">, </w:t>
+      </w:r>
+      <w:r>
+        <w:rPr>
+          <w:rFonts w:ascii="Times New Roman" w:cs="Times New Roman" w:eastAsia="Times New Roman" w:hAnsi="Times New Roman"/>
+          <w:i w:val="1"/>
+          <w:rtl w:val="0"/>
+        </w:rPr>
+        <w:t xml:space="preserve">p</w:t>
+      </w:r>
+      <w:r>
+        <w:rPr>
+          <w:rFonts w:ascii="Times New Roman" w:cs="Times New Roman" w:eastAsia="Times New Roman" w:hAnsi="Times New Roman"/>
+          <w:i w:val="1"/>
+          <w:sz w:val="30"/>
+          <w:szCs w:val="30"/>
+          <w:vertAlign w:val="subscript"/>
+          <w:rtl w:val="0"/>
+        </w:rPr>
+        <w:t xml:space="preserve">n</w:t>
+      </w:r>
+      <w:r>
+        <w:rPr>
+          <w:rFonts w:ascii="Times New Roman" w:cs="Times New Roman" w:eastAsia="Times New Roman" w:hAnsi="Times New Roman"/>
+          <w:sz w:val="30"/>
+          <w:szCs w:val="30"/>
+          <w:vertAlign w:val="subscript"/>
+          <w:rtl w:val="0"/>
+        </w:rPr>
+        <w:t xml:space="preserve">+1</w:t>
+      </w:r>
+      <w:r>
+        <w:rPr>
+          <w:rFonts w:ascii="Times New Roman" w:cs="Times New Roman" w:eastAsia="Times New Roman" w:hAnsi="Times New Roman"/>
+          <w:sz w:val="24"/>
+          <w:szCs w:val="24"/>
+          <w:rtl w:val="0"/>
+        </w:rPr>
+        <w:t xml:space="preserve">​</w:t>
+      </w:r>
+      <w:r>
+        <w:rPr>
+          <w:rFonts w:ascii="Times New Roman" w:cs="Times New Roman" w:eastAsia="Times New Roman" w:hAnsi="Times New Roman"/>
+          <w:rtl w:val="0"/>
+        </w:rPr>
+        <w:t xml:space="preserve">) be a twin prime pair and suppose </w:t>
+      </w:r>
+      <w:r>
+        <w:rPr>
+          <w:rFonts w:ascii="Times New Roman" w:cs="Times New Roman" w:eastAsia="Times New Roman" w:hAnsi="Times New Roman"/>
+          <w:i w:val="1"/>
+          <w:rtl w:val="0"/>
+        </w:rPr>
+        <w:t xml:space="preserve">p</w:t>
+      </w:r>
+      <w:r>
+        <w:rPr>
+          <w:rFonts w:ascii="Times New Roman" w:cs="Times New Roman" w:eastAsia="Times New Roman" w:hAnsi="Times New Roman"/>
+          <w:i w:val="1"/>
+          <w:sz w:val="30"/>
+          <w:szCs w:val="30"/>
+          <w:vertAlign w:val="subscript"/>
+          <w:rtl w:val="0"/>
+        </w:rPr>
+        <w:t xml:space="preserve">n</w:t>
+      </w:r>
+      <w:r>
+        <w:rPr>
+          <w:rFonts w:ascii="Times New Roman" w:cs="Times New Roman" w:eastAsia="Times New Roman" w:hAnsi="Times New Roman"/>
+          <w:rtl w:val="0"/>
+        </w:rPr>
+        <w:t xml:space="preserve"> </w:t>
+      </w:r>
+      <w:r>
+        <w:rPr>
+          <w:rFonts w:ascii="Times New Roman" w:cs="Times New Roman" w:eastAsia="Times New Roman" w:hAnsi="Times New Roman"/>
+          <w:i w:val="1"/>
+          <w:rtl w:val="0"/>
+        </w:rPr>
+        <w:t xml:space="preserve">&lt;</w:t>
+      </w:r>
+      <w:r>
+        <w:rPr>
+          <w:rFonts w:ascii="Times New Roman" w:cs="Times New Roman" w:eastAsia="Times New Roman" w:hAnsi="Times New Roman"/>
+          <w:rtl w:val="0"/>
+        </w:rPr>
+        <w:t xml:space="preserve"> </w:t>
+      </w:r>
+      <w:r>
+        <w:rPr>
+          <w:rFonts w:ascii="Times New Roman" w:cs="Times New Roman" w:eastAsia="Times New Roman" w:hAnsi="Times New Roman"/>
+          <w:i w:val="1"/>
+          <w:rtl w:val="0"/>
+        </w:rPr>
+        <w:t xml:space="preserve">p</w:t>
+      </w:r>
+      <w:r>
+        <w:rPr>
+          <w:rFonts w:ascii="Times New Roman" w:cs="Times New Roman" w:eastAsia="Times New Roman" w:hAnsi="Times New Roman"/>
+          <w:i w:val="1"/>
+          <w:sz w:val="30"/>
+          <w:szCs w:val="30"/>
+          <w:vertAlign w:val="subscript"/>
+          <w:rtl w:val="0"/>
+        </w:rPr>
+        <w:t xml:space="preserve">k</w:t>
+      </w:r>
+      <w:r>
+        <w:rPr>
+          <w:rFonts w:ascii="Times New Roman" w:cs="Times New Roman" w:eastAsia="Times New Roman" w:hAnsi="Times New Roman"/>
+          <w:i w:val="1"/>
+          <w:rtl w:val="0"/>
+        </w:rPr>
+        <w:t xml:space="preserve"> &lt;</w:t>
+      </w:r>
+      <w:r>
+        <w:rPr>
+          <w:rFonts w:ascii="Times New Roman" w:cs="Times New Roman" w:eastAsia="Times New Roman" w:hAnsi="Times New Roman"/>
+          <w:rtl w:val="0"/>
+        </w:rPr>
+        <w:t xml:space="preserve"> 2</w:t>
+      </w:r>
+      <w:r>
+        <w:rPr>
+          <w:rFonts w:ascii="Times New Roman" w:cs="Times New Roman" w:eastAsia="Times New Roman" w:hAnsi="Times New Roman"/>
+          <w:i w:val="1"/>
+          <w:rtl w:val="0"/>
+        </w:rPr>
+        <w:t xml:space="preserve">p</w:t>
+      </w:r>
+      <w:r>
+        <w:rPr>
+          <w:rFonts w:ascii="Times New Roman" w:cs="Times New Roman" w:eastAsia="Times New Roman" w:hAnsi="Times New Roman"/>
+          <w:i w:val="1"/>
+          <w:sz w:val="30"/>
+          <w:szCs w:val="30"/>
+          <w:vertAlign w:val="subscript"/>
+          <w:rtl w:val="0"/>
+        </w:rPr>
+        <w:t xml:space="preserve">n</w:t>
+      </w:r>
+      <w:r>
+        <w:rPr>
+          <w:rFonts w:ascii="Times New Roman" w:cs="Times New Roman" w:eastAsia="Times New Roman" w:hAnsi="Times New Roman"/>
+          <w:rtl w:val="0"/>
+        </w:rPr>
+        <w:t xml:space="preserve">. Then the consecutive-prime angle satisfies</w:t>
+      </w:r>
+    </w:p>
+    <w:p>
+      <w:pPr>
+        <w:jc w:val="center"/>
+        <w:rPr>
+          <w:rFonts w:ascii="Times New Roman" w:cs="Times New Roman" w:eastAsia="Times New Roman" w:hAnsi="Times New Roman"/>
+        </w:rPr>
+      </w:pPr>
+      <w:r>
+        <w:rPr>
+          <w:rFonts w:ascii="Times New Roman" w:cs="Times New Roman" w:eastAsia="Times New Roman" w:hAnsi="Times New Roman"/>
+          <w:i w:val="1"/>
+          <w:sz w:val="28"/>
+          <w:szCs w:val="28"/>
+          <w:rtl w:val="0"/>
+        </w:rPr>
+        <w:t xml:space="preserve">α</w:t>
+      </w:r>
+      <w:r>
+        <w:rPr>
+          <w:rFonts w:ascii="Times New Roman" w:cs="Times New Roman" w:eastAsia="Times New Roman" w:hAnsi="Times New Roman"/>
+          <w:i w:val="1"/>
+          <w:sz w:val="30"/>
+          <w:szCs w:val="30"/>
+          <w:vertAlign w:val="subscript"/>
+          <w:rtl w:val="0"/>
+        </w:rPr>
+        <w:t xml:space="preserve">k</w:t>
+      </w:r>
+      <w:r>
+        <w:rPr>
+          <w:rFonts w:ascii="Times New Roman" w:cs="Times New Roman" w:eastAsia="Times New Roman" w:hAnsi="Times New Roman"/>
+          <w:i w:val="1"/>
+          <w:rtl w:val="0"/>
+        </w:rPr>
+        <w:t xml:space="preserve">  </w:t>
+      </w:r>
+      <w:sdt>
+        <w:sdtPr>
+          <w:id w:val="-1034941339"/>
+          <w:tag w:val="goog_rdk_0"/>
+        </w:sdtPr>
+        <w:sdtContent>
+          <w:r>
+            <w:rPr>
+              <w:rFonts w:ascii="Gungsuh" w:cs="Gungsuh" w:eastAsia="Gungsuh" w:hAnsi="Gungsuh"/>
+              <w:rtl w:val="0"/>
+            </w:rPr>
+            <w:t xml:space="preserve">≤</w:t>
+          </w:r>
+        </w:sdtContent>
+      </w:sdt>
+      <w:r>
+        <w:rPr>
+          <w:rFonts w:ascii="Times New Roman" w:cs="Times New Roman" w:eastAsia="Times New Roman" w:hAnsi="Times New Roman"/>
+          <w:i w:val="1"/>
+          <w:rtl w:val="0"/>
+        </w:rPr>
+        <w:t xml:space="preserve"> </w:t>
+      </w:r>
+      <w:r>
+        <w:rPr>
+          <w:rFonts w:ascii="Times New Roman" w:cs="Times New Roman" w:eastAsia="Times New Roman" w:hAnsi="Times New Roman"/>
+          <w:rtl w:val="0"/>
+        </w:rPr>
+        <w:t xml:space="preserve"> </w:t>
+      </w:r>
+      <w:r>
+        <w:rPr>
+          <w:rFonts w:ascii="Times New Roman" w:cs="Times New Roman" w:eastAsia="Times New Roman" w:hAnsi="Times New Roman"/>
+          <w:i w:val="1"/>
+          <w:sz w:val="28"/>
+          <w:szCs w:val="28"/>
+          <w:rtl w:val="0"/>
+        </w:rPr>
+        <w:t xml:space="preserve">α</w:t>
+      </w:r>
+      <w:r>
+        <w:rPr>
+          <w:rFonts w:ascii="Times New Roman" w:cs="Times New Roman" w:eastAsia="Times New Roman" w:hAnsi="Times New Roman"/>
+          <w:i w:val="1"/>
+          <w:sz w:val="30"/>
+          <w:szCs w:val="30"/>
+          <w:vertAlign w:val="subscript"/>
+          <w:rtl w:val="0"/>
+        </w:rPr>
+        <w:t xml:space="preserve">n</w:t>
+      </w:r>
+      <w:r>
+        <w:rPr>
+          <w:rFonts w:ascii="Times New Roman" w:cs="Times New Roman" w:eastAsia="Times New Roman" w:hAnsi="Times New Roman"/>
+          <w:rtl w:val="0"/>
+        </w:rPr>
+        <w:t xml:space="preserve">​​.</w:t>
+      </w:r>
+    </w:p>
+    <w:p>
+      <w:pPr>
+        <w:spacing w:after="240" w:before="240" w:lineRule="auto"/>
+        <w:rPr>
+          <w:rFonts w:ascii="Times New Roman" w:cs="Times New Roman" w:eastAsia="Times New Roman" w:hAnsi="Times New Roman"/>
+        </w:rPr>
+      </w:pPr>
+      <w:r>
+        <w:rPr>
+          <w:rFonts w:ascii="Times New Roman" w:cs="Times New Roman" w:eastAsia="Times New Roman" w:hAnsi="Times New Roman"/>
+          <w:rtl w:val="0"/>
+        </w:rPr>
+        <w:t xml:space="preserve">In words</w:t>
+      </w:r>
+      <w:r>
+        <w:rPr>
+          <w:rFonts w:ascii="Times New Roman" w:cs="Times New Roman" w:eastAsia="Times New Roman" w:hAnsi="Times New Roman"/>
+          <w:rtl w:val="0"/>
+        </w:rPr>
+        <w:t xml:space="preserve">: any non-twin consecutive prime pair occurring strictly between a twin </w:t>
+      </w:r>
+      <w:r>
+        <w:rPr>
+          <w:rFonts w:ascii="Times New Roman" w:cs="Times New Roman" w:eastAsia="Times New Roman" w:hAnsi="Times New Roman"/>
+          <w:i w:val="1"/>
+          <w:rtl w:val="0"/>
+        </w:rPr>
+        <w:t xml:space="preserve">p</w:t>
+      </w:r>
+      <w:r>
+        <w:rPr>
+          <w:rFonts w:ascii="Times New Roman" w:cs="Times New Roman" w:eastAsia="Times New Roman" w:hAnsi="Times New Roman"/>
+          <w:i w:val="1"/>
+          <w:sz w:val="30"/>
+          <w:szCs w:val="30"/>
+          <w:vertAlign w:val="subscript"/>
+          <w:rtl w:val="0"/>
+        </w:rPr>
+        <w:t xml:space="preserve">n</w:t>
+      </w:r>
+      <w:r>
+        <w:rPr>
+          <w:rFonts w:ascii="Times New Roman" w:cs="Times New Roman" w:eastAsia="Times New Roman" w:hAnsi="Times New Roman"/>
+          <w:rtl w:val="0"/>
+        </w:rPr>
+        <w:t xml:space="preserve"> and its double cannot exceed the </w:t>
+      </w:r>
+      <w:r>
+        <w:rPr>
+          <w:rFonts w:ascii="Times New Roman" w:cs="Times New Roman" w:eastAsia="Times New Roman" w:hAnsi="Times New Roman"/>
+          <w:sz w:val="28"/>
+          <w:szCs w:val="28"/>
+          <w:rtl w:val="0"/>
+        </w:rPr>
+        <w:t xml:space="preserve">α</w:t>
+      </w:r>
+      <w:r>
+        <w:rPr>
+          <w:rFonts w:ascii="Times New Roman" w:cs="Times New Roman" w:eastAsia="Times New Roman" w:hAnsi="Times New Roman"/>
+          <w:rtl w:val="0"/>
+        </w:rPr>
+        <w:t xml:space="preserve">-ceiling set by that twin.</w:t>
+      </w:r>
+      <w:r>
+        <w:rPr>
+          <w:rtl w:val="0"/>
+        </w:rPr>
+      </w:r>
+    </w:p>
+    <w:p>
+      <w:pPr>
         <w:rPr>
           <w:rFonts w:ascii="Times New Roman" w:cs="Times New Roman" w:eastAsia="Times New Roman" w:hAnsi="Times New Roman"/>
         </w:rPr>
@@ -1997,28 +2396,176 @@
       <w:pPr>
         <w:rPr>
           <w:rFonts w:ascii="Times New Roman" w:cs="Times New Roman" w:eastAsia="Times New Roman" w:hAnsi="Times New Roman"/>
-          <w:sz w:val="20"/>
-          <w:szCs w:val="20"/>
-        </w:rPr>
-      </w:pPr>
-      <w:r>
-        <w:rPr>
-          <w:rFonts w:ascii="Times New Roman" w:cs="Times New Roman" w:eastAsia="Times New Roman" w:hAnsi="Times New Roman"/>
           <w:b w:val="1"/>
           <w:sz w:val="20"/>
           <w:szCs w:val="20"/>
-          <w:rtl w:val="0"/>
-        </w:rPr>
-        <w:t xml:space="preserve">Figure 2</w:t>
-      </w:r>
-      <w:r>
-        <w:rPr>
-          <w:rFonts w:ascii="Times New Roman" w:cs="Times New Roman" w:eastAsia="Times New Roman" w:hAnsi="Times New Roman"/>
+        </w:rPr>
+      </w:pPr>
+      <w:r>
+        <w:rPr>
+          <w:rtl w:val="0"/>
+        </w:rPr>
+      </w:r>
+    </w:p>
+    <w:p>
+      <w:pPr>
+        <w:rPr>
+          <w:rFonts w:ascii="Times New Roman" w:cs="Times New Roman" w:eastAsia="Times New Roman" w:hAnsi="Times New Roman"/>
+          <w:b w:val="1"/>
           <w:sz w:val="20"/>
           <w:szCs w:val="20"/>
-          <w:rtl w:val="0"/>
-        </w:rPr>
-        <w:t xml:space="preserve">:  Alpha Ceiling Inequality Visualization</w:t>
+        </w:rPr>
+      </w:pPr>
+      <w:r>
+        <w:rPr>
+          <w:rtl w:val="0"/>
+        </w:rPr>
+      </w:r>
+    </w:p>
+    <w:p>
+      <w:pPr>
+        <w:rPr>
+          <w:rFonts w:ascii="Times New Roman" w:cs="Times New Roman" w:eastAsia="Times New Roman" w:hAnsi="Times New Roman"/>
+          <w:b w:val="1"/>
+          <w:sz w:val="20"/>
+          <w:szCs w:val="20"/>
+        </w:rPr>
+      </w:pPr>
+      <w:r>
+        <w:rPr>
+          <w:rtl w:val="0"/>
+        </w:rPr>
+      </w:r>
+    </w:p>
+    <w:p>
+      <w:pPr>
+        <w:rPr>
+          <w:rFonts w:ascii="Times New Roman" w:cs="Times New Roman" w:eastAsia="Times New Roman" w:hAnsi="Times New Roman"/>
+          <w:b w:val="1"/>
+          <w:sz w:val="20"/>
+          <w:szCs w:val="20"/>
+        </w:rPr>
+      </w:pPr>
+      <w:r>
+        <w:rPr>
+          <w:rtl w:val="0"/>
+        </w:rPr>
+      </w:r>
+    </w:p>
+    <w:p>
+      <w:pPr>
+        <w:rPr>
+          <w:rFonts w:ascii="Times New Roman" w:cs="Times New Roman" w:eastAsia="Times New Roman" w:hAnsi="Times New Roman"/>
+          <w:b w:val="1"/>
+          <w:sz w:val="20"/>
+          <w:szCs w:val="20"/>
+        </w:rPr>
+      </w:pPr>
+      <w:r>
+        <w:rPr>
+          <w:rtl w:val="0"/>
+        </w:rPr>
+      </w:r>
+    </w:p>
+    <w:p>
+      <w:pPr>
+        <w:rPr>
+          <w:rFonts w:ascii="Times New Roman" w:cs="Times New Roman" w:eastAsia="Times New Roman" w:hAnsi="Times New Roman"/>
+          <w:b w:val="1"/>
+          <w:sz w:val="20"/>
+          <w:szCs w:val="20"/>
+        </w:rPr>
+      </w:pPr>
+      <w:r>
+        <w:rPr>
+          <w:rtl w:val="0"/>
+        </w:rPr>
+      </w:r>
+    </w:p>
+    <w:p>
+      <w:pPr>
+        <w:rPr>
+          <w:rFonts w:ascii="Times New Roman" w:cs="Times New Roman" w:eastAsia="Times New Roman" w:hAnsi="Times New Roman"/>
+          <w:b w:val="1"/>
+          <w:sz w:val="20"/>
+          <w:szCs w:val="20"/>
+        </w:rPr>
+      </w:pPr>
+      <w:r>
+        <w:rPr>
+          <w:rtl w:val="0"/>
+        </w:rPr>
+      </w:r>
+    </w:p>
+    <w:p>
+      <w:pPr>
+        <w:rPr>
+          <w:rFonts w:ascii="Times New Roman" w:cs="Times New Roman" w:eastAsia="Times New Roman" w:hAnsi="Times New Roman"/>
+          <w:sz w:val="20"/>
+          <w:szCs w:val="20"/>
+        </w:rPr>
+      </w:pPr>
+      <w:r>
+        <w:rPr>
+          <w:rFonts w:ascii="Times New Roman" w:cs="Times New Roman" w:eastAsia="Times New Roman" w:hAnsi="Times New Roman"/>
+          <w:b w:val="1"/>
+          <w:sz w:val="20"/>
+          <w:szCs w:val="20"/>
+          <w:rtl w:val="0"/>
+        </w:rPr>
+        <w:t xml:space="preserve">Figure 2</w:t>
+      </w:r>
+      <w:r>
+        <w:rPr>
+          <w:rFonts w:ascii="Times New Roman" w:cs="Times New Roman" w:eastAsia="Times New Roman" w:hAnsi="Times New Roman"/>
+          <w:sz w:val="20"/>
+          <w:szCs w:val="20"/>
+          <w:rtl w:val="0"/>
+        </w:rPr>
+        <w:t xml:space="preserve">:  The </w:t>
+      </w:r>
+      <w:r>
+        <w:rPr>
+          <w:rFonts w:ascii="Times New Roman" w:cs="Times New Roman" w:eastAsia="Times New Roman" w:hAnsi="Times New Roman"/>
+          <w:sz w:val="28"/>
+          <w:szCs w:val="28"/>
+          <w:rtl w:val="0"/>
+        </w:rPr>
+        <w:t xml:space="preserve">α</w:t>
+      </w:r>
+      <w:r>
+        <w:rPr>
+          <w:rFonts w:ascii="Times New Roman" w:cs="Times New Roman" w:eastAsia="Times New Roman" w:hAnsi="Times New Roman"/>
+          <w:sz w:val="20"/>
+          <w:szCs w:val="20"/>
+          <w:rtl w:val="0"/>
+        </w:rPr>
+        <w:t xml:space="preserve">-ceiling: twin prime </w:t>
+      </w:r>
+      <w:r>
+        <w:rPr>
+          <w:rFonts w:ascii="Times New Roman" w:cs="Times New Roman" w:eastAsia="Times New Roman" w:hAnsi="Times New Roman"/>
+          <w:sz w:val="28"/>
+          <w:szCs w:val="28"/>
+          <w:rtl w:val="0"/>
+        </w:rPr>
+        <w:t xml:space="preserve">α</w:t>
+      </w:r>
+      <w:r>
+        <w:rPr>
+          <w:rFonts w:ascii="Times New Roman" w:cs="Times New Roman" w:eastAsia="Times New Roman" w:hAnsi="Times New Roman"/>
+          <w:rtl w:val="0"/>
+        </w:rPr>
+        <w:t xml:space="preserve">’s</w:t>
+      </w:r>
+      <w:r>
+        <w:rPr>
+          <w:rFonts w:ascii="Times New Roman" w:cs="Times New Roman" w:eastAsia="Times New Roman" w:hAnsi="Times New Roman"/>
+          <w:sz w:val="20"/>
+          <w:szCs w:val="20"/>
+          <w:rtl w:val="0"/>
+        </w:rPr>
+        <w:t xml:space="preserve"> set the maximum until a threshold is passed</w:t>
       </w:r>
     </w:p>
     <w:p>
@@ -2037,12 +2584,12 @@
           <wp:inline distB="114300" distT="114300" distL="114300" distR="114300">
             <wp:extent cx="5486400" cy="2616200"/>
             <wp:effectExtent b="0" l="0" r="0" t="0"/>
-            <wp:docPr id="2" name="image3.png"/>
+            <wp:docPr id="2" name="image2.png"/>
             <a:graphic>
               <a:graphicData uri="http://schemas.openxmlformats.org/drawingml/2006/picture">
                 <pic:pic>
                   <pic:nvPicPr>
-                    <pic:cNvPr id="0" name="image3.png"/>
+                    <pic:cNvPr id="0" name="image2.png"/>
                     <pic:cNvPicPr preferRelativeResize="0"/>
                   </pic:nvPicPr>
                   <pic:blipFill>
@@ -2074,269 +2621,24 @@
     </w:p>
     <w:p>
       <w:pPr>
+        <w:pStyle w:val="Heading1"/>
         <w:rPr>
           <w:rFonts w:ascii="Times New Roman" w:cs="Times New Roman" w:eastAsia="Times New Roman" w:hAnsi="Times New Roman"/>
         </w:rPr>
       </w:pPr>
       <w:r>
         <w:rPr>
-          <w:rtl w:val="0"/>
-        </w:rPr>
-      </w:r>
-    </w:p>
-    <w:p>
-      <w:pPr>
-        <w:pStyle w:val="Heading1"/>
-        <w:rPr>
-          <w:rFonts w:ascii="Times New Roman" w:cs="Times New Roman" w:eastAsia="Times New Roman" w:hAnsi="Times New Roman"/>
-        </w:rPr>
-      </w:pPr>
-      <w:r>
-        <w:rPr>
-          <w:rFonts w:ascii="Times New Roman" w:cs="Times New Roman" w:eastAsia="Times New Roman" w:hAnsi="Times New Roman"/>
-          <w:rtl w:val="0"/>
-        </w:rPr>
-        <w:t xml:space="preserve">3. Remark: Bertrand’s Theorem</w:t>
-      </w:r>
-    </w:p>
-    <w:p>
-      <w:pPr>
-        <w:rPr>
-          <w:rFonts w:ascii="Times New Roman" w:cs="Times New Roman" w:eastAsia="Times New Roman" w:hAnsi="Times New Roman"/>
-        </w:rPr>
-      </w:pPr>
-      <w:r>
-        <w:rPr>
-          <w:rFonts w:ascii="Times New Roman" w:cs="Times New Roman" w:eastAsia="Times New Roman" w:hAnsi="Times New Roman"/>
-          <w:rtl w:val="0"/>
-        </w:rPr>
-        <w:t xml:space="preserve">By Bertrand’s Theorem, for any </w:t>
-      </w:r>
-      <w:r>
-        <w:rPr>
-          <w:rFonts w:ascii="Times New Roman" w:cs="Times New Roman" w:eastAsia="Times New Roman" w:hAnsi="Times New Roman"/>
-          <w:i w:val="1"/>
-          <w:rtl w:val="0"/>
-        </w:rPr>
-        <w:t xml:space="preserve">n</w:t>
-      </w:r>
-      <w:r>
-        <w:rPr>
-          <w:rFonts w:ascii="Times New Roman" w:cs="Times New Roman" w:eastAsia="Times New Roman" w:hAnsi="Times New Roman"/>
-          <w:rtl w:val="0"/>
-        </w:rPr>
-        <w:t xml:space="preserve"> &gt; 1 there exists a prime between </w:t>
-      </w:r>
-      <w:r>
-        <w:rPr>
-          <w:rFonts w:ascii="Times New Roman" w:cs="Times New Roman" w:eastAsia="Times New Roman" w:hAnsi="Times New Roman"/>
-          <w:i w:val="1"/>
-          <w:rtl w:val="0"/>
-        </w:rPr>
-        <w:t xml:space="preserve">n </w:t>
-      </w:r>
-      <w:r>
-        <w:rPr>
-          <w:rFonts w:ascii="Times New Roman" w:cs="Times New Roman" w:eastAsia="Times New Roman" w:hAnsi="Times New Roman"/>
-          <w:rtl w:val="0"/>
-        </w:rPr>
-        <w:t xml:space="preserve">and 2</w:t>
-      </w:r>
-      <w:r>
-        <w:rPr>
-          <w:rFonts w:ascii="Times New Roman" w:cs="Times New Roman" w:eastAsia="Times New Roman" w:hAnsi="Times New Roman"/>
-          <w:i w:val="1"/>
-          <w:rtl w:val="0"/>
-        </w:rPr>
-        <w:t xml:space="preserve">n</w:t>
-      </w:r>
-      <w:r>
-        <w:rPr>
-          <w:rFonts w:ascii="Times New Roman" w:cs="Times New Roman" w:eastAsia="Times New Roman" w:hAnsi="Times New Roman"/>
-          <w:rtl w:val="0"/>
-        </w:rPr>
-        <w:t xml:space="preserve">. In particular, there is always a prime between </w:t>
-      </w:r>
-      <w:r>
-        <w:rPr>
-          <w:rFonts w:ascii="Times New Roman" w:cs="Times New Roman" w:eastAsia="Times New Roman" w:hAnsi="Times New Roman"/>
-          <w:i w:val="1"/>
-          <w:rtl w:val="0"/>
-        </w:rPr>
-        <w:t xml:space="preserve">p</w:t>
-      </w:r>
-      <w:r>
-        <w:rPr>
-          <w:rFonts w:ascii="Times New Roman" w:cs="Times New Roman" w:eastAsia="Times New Roman" w:hAnsi="Times New Roman"/>
-          <w:i w:val="1"/>
-          <w:sz w:val="30"/>
-          <w:szCs w:val="30"/>
-          <w:vertAlign w:val="subscript"/>
-          <w:rtl w:val="0"/>
-        </w:rPr>
-        <w:t xml:space="preserve">n</w:t>
-      </w:r>
-      <w:r>
-        <w:rPr>
-          <w:rFonts w:ascii="Times New Roman" w:cs="Times New Roman" w:eastAsia="Times New Roman" w:hAnsi="Times New Roman"/>
-          <w:i w:val="1"/>
-          <w:rtl w:val="0"/>
-        </w:rPr>
-        <w:t xml:space="preserve"> </w:t>
-      </w:r>
-      <w:r>
-        <w:rPr>
-          <w:rFonts w:ascii="Times New Roman" w:cs="Times New Roman" w:eastAsia="Times New Roman" w:hAnsi="Times New Roman"/>
-          <w:rtl w:val="0"/>
-        </w:rPr>
-        <w:t xml:space="preserve">(the base of a twin prime pair) and 2</w:t>
-      </w:r>
-      <w:r>
-        <w:rPr>
-          <w:rFonts w:ascii="Times New Roman" w:cs="Times New Roman" w:eastAsia="Times New Roman" w:hAnsi="Times New Roman"/>
-          <w:i w:val="1"/>
-          <w:rtl w:val="0"/>
-        </w:rPr>
-        <w:t xml:space="preserve">p</w:t>
-      </w:r>
-      <w:r>
-        <w:rPr>
-          <w:rFonts w:ascii="Times New Roman" w:cs="Times New Roman" w:eastAsia="Times New Roman" w:hAnsi="Times New Roman"/>
-          <w:i w:val="1"/>
-          <w:sz w:val="30"/>
-          <w:szCs w:val="30"/>
-          <w:vertAlign w:val="subscript"/>
-          <w:rtl w:val="0"/>
-        </w:rPr>
-        <w:t xml:space="preserve">n</w:t>
-      </w:r>
-      <w:r>
-        <w:rPr>
-          <w:rFonts w:ascii="Times New Roman" w:cs="Times New Roman" w:eastAsia="Times New Roman" w:hAnsi="Times New Roman"/>
-          <w:rtl w:val="0"/>
-        </w:rPr>
-        <w:t xml:space="preserve">.</w:t>
-        <w:br w:type="textWrapping"/>
-        <w:br w:type="textWrapping"/>
-        <w:t xml:space="preserve">Since the earliest possible </w:t>
-      </w:r>
-      <w:r>
-        <w:rPr>
-          <w:rFonts w:ascii="Times New Roman" w:cs="Times New Roman" w:eastAsia="Times New Roman" w:hAnsi="Times New Roman"/>
-          <w:i w:val="1"/>
-          <w:sz w:val="28"/>
-          <w:szCs w:val="28"/>
-          <w:rtl w:val="0"/>
-        </w:rPr>
-        <w:t xml:space="preserve">α</w:t>
-      </w:r>
-      <w:r>
-        <w:rPr>
-          <w:rFonts w:ascii="Times New Roman" w:cs="Times New Roman" w:eastAsia="Times New Roman" w:hAnsi="Times New Roman"/>
-          <w:rtl w:val="0"/>
-        </w:rPr>
-        <w:t xml:space="preserve">-ceiling violation for non-twin gaps </w:t>
-      </w:r>
-      <w:r>
-        <w:rPr>
-          <w:rFonts w:ascii="Times New Roman" w:cs="Times New Roman" w:eastAsia="Times New Roman" w:hAnsi="Times New Roman"/>
-          <w:i w:val="1"/>
-          <w:rtl w:val="0"/>
-        </w:rPr>
-        <w:t xml:space="preserve">g</w:t>
-      </w:r>
-      <w:sdt>
-        <w:sdtPr>
-          <w:id w:val="40074387"/>
-          <w:tag w:val="goog_rdk_0"/>
-        </w:sdtPr>
-        <w:sdtContent>
-          <w:r>
-            <w:rPr>
-              <w:rFonts w:ascii="Gungsuh" w:cs="Gungsuh" w:eastAsia="Gungsuh" w:hAnsi="Gungsuh"/>
-              <w:rtl w:val="0"/>
-            </w:rPr>
-            <w:t xml:space="preserve"> ≥ 4 occurs at </w:t>
-          </w:r>
-        </w:sdtContent>
-      </w:sdt>
-      <w:r>
-        <w:rPr>
-          <w:rFonts w:ascii="Times New Roman" w:cs="Times New Roman" w:eastAsia="Times New Roman" w:hAnsi="Times New Roman"/>
-          <w:i w:val="1"/>
-          <w:rtl w:val="0"/>
-        </w:rPr>
-        <w:t xml:space="preserve">p</w:t>
-      </w:r>
-      <w:r>
-        <w:rPr>
-          <w:rFonts w:ascii="Times New Roman" w:cs="Times New Roman" w:eastAsia="Times New Roman" w:hAnsi="Times New Roman"/>
-          <w:i w:val="1"/>
-          <w:sz w:val="30"/>
-          <w:szCs w:val="30"/>
-          <w:vertAlign w:val="subscript"/>
-          <w:rtl w:val="0"/>
-        </w:rPr>
-        <w:t xml:space="preserve">k</w:t>
-      </w:r>
-      <w:r>
-        <w:rPr>
-          <w:rFonts w:ascii="Times New Roman" w:cs="Times New Roman" w:eastAsia="Times New Roman" w:hAnsi="Times New Roman"/>
-          <w:i w:val="1"/>
-          <w:rtl w:val="0"/>
-        </w:rPr>
-        <w:t xml:space="preserve"> </w:t>
-      </w:r>
-      <w:r>
-        <w:rPr>
-          <w:rFonts w:ascii="Times New Roman" w:cs="Times New Roman" w:eastAsia="Times New Roman" w:hAnsi="Times New Roman"/>
-          <w:rtl w:val="0"/>
-        </w:rPr>
-        <w:t xml:space="preserve">&gt; 2</w:t>
-      </w:r>
-      <w:r>
-        <w:rPr>
-          <w:rFonts w:ascii="Times New Roman" w:cs="Times New Roman" w:eastAsia="Times New Roman" w:hAnsi="Times New Roman"/>
-          <w:i w:val="1"/>
-          <w:rtl w:val="0"/>
-        </w:rPr>
-        <w:t xml:space="preserve">p</w:t>
-      </w:r>
-      <w:r>
-        <w:rPr>
-          <w:rFonts w:ascii="Times New Roman" w:cs="Times New Roman" w:eastAsia="Times New Roman" w:hAnsi="Times New Roman"/>
-          <w:i w:val="1"/>
-          <w:sz w:val="30"/>
-          <w:szCs w:val="30"/>
-          <w:vertAlign w:val="subscript"/>
-          <w:rtl w:val="0"/>
-        </w:rPr>
-        <w:t xml:space="preserve">n</w:t>
-      </w:r>
-      <w:r>
-        <w:rPr>
-          <w:rFonts w:ascii="Times New Roman" w:cs="Times New Roman" w:eastAsia="Times New Roman" w:hAnsi="Times New Roman"/>
-          <w:rtl w:val="0"/>
-        </w:rPr>
-        <w:t xml:space="preserve">, Bertrand’s theorem guarantees at least one intervening prime before violation is possible.</w:t>
-        <w:br w:type="textWrapping"/>
-        <w:br w:type="textWrapping"/>
-        <w:t xml:space="preserve">This gives the primes an “opportunity” not to break the ceiling. Empirically, this opportunity, when realized, always results in alpha remaining below the ceiling until the next twin.</w:t>
-      </w:r>
-    </w:p>
-    <w:p>
-      <w:pPr>
-        <w:pStyle w:val="Heading1"/>
-        <w:rPr>
-          <w:rFonts w:ascii="Times New Roman" w:cs="Times New Roman" w:eastAsia="Times New Roman" w:hAnsi="Times New Roman"/>
-        </w:rPr>
-      </w:pPr>
-      <w:r>
-        <w:rPr>
-          <w:rFonts w:ascii="Times New Roman" w:cs="Times New Roman" w:eastAsia="Times New Roman" w:hAnsi="Times New Roman"/>
-          <w:rtl w:val="0"/>
-        </w:rPr>
-        <w:t xml:space="preserve">4. Computational Evidence and Numeric Implications</w:t>
+          <w:rFonts w:ascii="Times New Roman" w:cs="Times New Roman" w:eastAsia="Times New Roman" w:hAnsi="Times New Roman"/>
+          <w:rtl w:val="0"/>
+        </w:rPr>
+        <w:t xml:space="preserve">3</w:t>
+      </w:r>
+      <w:r>
+        <w:rPr>
+          <w:rFonts w:ascii="Times New Roman" w:cs="Times New Roman" w:eastAsia="Times New Roman" w:hAnsi="Times New Roman"/>
+          <w:rtl w:val="0"/>
+        </w:rPr>
+        <w:t xml:space="preserve">. Computational Evidence and Numeric Implications</w:t>
       </w:r>
     </w:p>
     <w:p>
@@ -2475,7 +2777,7 @@
       </w:r>
       <w:sdt>
         <w:sdtPr>
-          <w:id w:val="-1259248904"/>
+          <w:id w:val="-266621990"/>
           <w:tag w:val="goog_rdk_1"/>
         </w:sdtPr>
         <w:sdtContent>
@@ -2682,7 +2984,7 @@
       </w:r>
       <w:sdt>
         <w:sdtPr>
-          <w:id w:val="-736348897"/>
+          <w:id w:val="1952794916"/>
           <w:tag w:val="goog_rdk_2"/>
         </w:sdtPr>
         <w:sdtContent>
@@ -2726,7 +3028,7 @@
       </w:r>
       <w:sdt>
         <w:sdtPr>
-          <w:id w:val="-2084698102"/>
+          <w:id w:val="1765903615"/>
           <w:tag w:val="goog_rdk_3"/>
         </w:sdtPr>
         <w:sdtContent>
@@ -2794,12 +3096,12 @@
           <wp:inline distB="114300" distT="114300" distL="114300" distR="114300">
             <wp:extent cx="3824288" cy="1161893"/>
             <wp:effectExtent b="0" l="0" r="0" t="0"/>
-            <wp:docPr id="1" name="image2.png"/>
+            <wp:docPr id="1" name="image1.png"/>
             <a:graphic>
               <a:graphicData uri="http://schemas.openxmlformats.org/drawingml/2006/picture">
                 <pic:pic>
                   <pic:nvPicPr>
-                    <pic:cNvPr id="0" name="image2.png"/>
+                    <pic:cNvPr id="0" name="image1.png"/>
                     <pic:cNvPicPr preferRelativeResize="0"/>
                   </pic:nvPicPr>
                   <pic:blipFill>
@@ -3089,7 +3391,7 @@
       </w:r>
       <w:sdt>
         <w:sdtPr>
-          <w:id w:val="1157185153"/>
+          <w:id w:val="-1181041040"/>
           <w:tag w:val="goog_rdk_4"/>
         </w:sdtPr>
         <w:sdtContent>
@@ -3222,40 +3524,28 @@
     </w:p>
     <w:p>
       <w:pPr>
+        <w:pStyle w:val="Heading1"/>
         <w:rPr>
           <w:rFonts w:ascii="Times New Roman" w:cs="Times New Roman" w:eastAsia="Times New Roman" w:hAnsi="Times New Roman"/>
         </w:rPr>
       </w:pPr>
       <w:r>
         <w:rPr>
-          <w:rtl w:val="0"/>
-        </w:rPr>
+          <w:rFonts w:ascii="Times New Roman" w:cs="Times New Roman" w:eastAsia="Times New Roman" w:hAnsi="Times New Roman"/>
+          <w:rtl w:val="0"/>
+        </w:rPr>
+        <w:t xml:space="preserve">4. Conjectures</w:t>
       </w:r>
     </w:p>
     <w:p>
       <w:pPr>
-        <w:pStyle w:val="Heading1"/>
-        <w:rPr>
-          <w:rFonts w:ascii="Times New Roman" w:cs="Times New Roman" w:eastAsia="Times New Roman" w:hAnsi="Times New Roman"/>
-        </w:rPr>
-      </w:pPr>
-      <w:r>
-        <w:rPr>
-          <w:rFonts w:ascii="Times New Roman" w:cs="Times New Roman" w:eastAsia="Times New Roman" w:hAnsi="Times New Roman"/>
-          <w:rtl w:val="0"/>
-        </w:rPr>
-        <w:t xml:space="preserve">5. Conjectures</w:t>
-      </w:r>
-    </w:p>
-    <w:p>
-      <w:pPr>
         <w:rPr>
           <w:rFonts w:ascii="Times New Roman" w:cs="Times New Roman" w:eastAsia="Times New Roman" w:hAnsi="Times New Roman"/>
         </w:rPr>
       </w:pPr>
       <w:sdt>
         <w:sdtPr>
-          <w:id w:val="2089289540"/>
+          <w:id w:val="180039228"/>
           <w:tag w:val="goog_rdk_5"/>
         </w:sdtPr>
         <w:sdtContent>
@@ -3536,7 +3826,7 @@
       </w:r>
       <w:sdt>
         <w:sdtPr>
-          <w:id w:val="-1815123201"/>
+          <w:id w:val="703242454"/>
           <w:tag w:val="goog_rdk_6"/>
         </w:sdtPr>
         <w:sdtContent>
@@ -3611,6 +3901,92 @@
     </w:p>
     <w:p>
       <w:pPr>
+        <w:spacing w:line="240" w:lineRule="auto"/>
+        <w:rPr>
+          <w:rFonts w:ascii="Times New Roman" w:cs="Times New Roman" w:eastAsia="Times New Roman" w:hAnsi="Times New Roman"/>
+          <w:b w:val="1"/>
+        </w:rPr>
+      </w:pPr>
+      <w:r>
+        <w:rPr>
+          <w:rFonts w:ascii="Times New Roman" w:cs="Times New Roman" w:eastAsia="Times New Roman" w:hAnsi="Times New Roman"/>
+          <w:b w:val="1"/>
+          <w:rtl w:val="0"/>
+        </w:rPr>
+        <w:t xml:space="preserve">Logical gap from Lemma to Conjecture 1.</w:t>
+      </w:r>
+    </w:p>
+    <w:p>
+      <w:pPr>
+        <w:spacing w:line="240" w:lineRule="auto"/>
+        <w:rPr>
+          <w:rFonts w:ascii="Times New Roman" w:cs="Times New Roman" w:eastAsia="Times New Roman" w:hAnsi="Times New Roman"/>
+        </w:rPr>
+      </w:pPr>
+      <w:r>
+        <w:rPr>
+          <w:rFonts w:ascii="Times New Roman" w:cs="Times New Roman" w:eastAsia="Times New Roman" w:hAnsi="Times New Roman"/>
+          <w:rtl w:val="0"/>
+        </w:rPr>
+        <w:t xml:space="preserve">The lemma (and its corollary) prove only a local restriction: no consecutive prime pair with base less than 2</w:t>
+      </w:r>
+      <w:r>
+        <w:rPr>
+          <w:rFonts w:ascii="Times New Roman" w:cs="Times New Roman" w:eastAsia="Times New Roman" w:hAnsi="Times New Roman"/>
+          <w:i w:val="1"/>
+          <w:rtl w:val="0"/>
+        </w:rPr>
+        <w:t xml:space="preserve">p</w:t>
+      </w:r>
+      <w:r>
+        <w:rPr>
+          <w:rFonts w:ascii="Times New Roman" w:cs="Times New Roman" w:eastAsia="Times New Roman" w:hAnsi="Times New Roman"/>
+          <w:i w:val="1"/>
+          <w:sz w:val="30"/>
+          <w:szCs w:val="30"/>
+          <w:vertAlign w:val="subscript"/>
+          <w:rtl w:val="0"/>
+        </w:rPr>
+        <w:t xml:space="preserve">n</w:t>
+      </w:r>
+      <w:r>
+        <w:rPr>
+          <w:rFonts w:ascii="Times New Roman" w:cs="Times New Roman" w:eastAsia="Times New Roman" w:hAnsi="Times New Roman"/>
+          <w:rtl w:val="0"/>
+        </w:rPr>
+        <w:t xml:space="preserve">​ can exceed </w:t>
+      </w:r>
+      <w:r>
+        <w:rPr>
+          <w:rFonts w:ascii="Times New Roman" w:cs="Times New Roman" w:eastAsia="Times New Roman" w:hAnsi="Times New Roman"/>
+          <w:i w:val="1"/>
+          <w:sz w:val="28"/>
+          <w:szCs w:val="28"/>
+          <w:rtl w:val="0"/>
+        </w:rPr>
+        <w:t xml:space="preserve">α</w:t>
+      </w:r>
+      <w:r>
+        <w:rPr>
+          <w:rFonts w:ascii="Times New Roman" w:cs="Times New Roman" w:eastAsia="Times New Roman" w:hAnsi="Times New Roman"/>
+          <w:i w:val="1"/>
+          <w:sz w:val="30"/>
+          <w:szCs w:val="30"/>
+          <w:vertAlign w:val="subscript"/>
+          <w:rtl w:val="0"/>
+        </w:rPr>
+        <w:t xml:space="preserve">n</w:t>
+      </w:r>
+      <w:r>
+        <w:rPr>
+          <w:rFonts w:ascii="Times New Roman" w:cs="Times New Roman" w:eastAsia="Times New Roman" w:hAnsi="Times New Roman"/>
+          <w:rtl w:val="0"/>
+        </w:rPr>
+        <w:t xml:space="preserve">. Conjecture 1 should therefore be read as a conjectural extrapolation of the lemma, supported by extensive computation but not deduced from it.</w:t>
+      </w:r>
+    </w:p>
+    <w:p>
+      <w:pPr>
         <w:widowControl w:val="0"/>
         <w:spacing w:after="240" w:before="240" w:lineRule="auto"/>
         <w:rPr>
@@ -3619,7 +3995,7 @@
       </w:pPr>
       <w:sdt>
         <w:sdtPr>
-          <w:id w:val="1511108175"/>
+          <w:id w:val="1504136478"/>
           <w:tag w:val="goog_rdk_7"/>
         </w:sdtPr>
         <w:sdtContent>
@@ -3841,7 +4217,7 @@
       </w:r>
       <w:sdt>
         <w:sdtPr>
-          <w:id w:val="-987123934"/>
+          <w:id w:val="40967831"/>
           <w:tag w:val="goog_rdk_8"/>
         </w:sdtPr>
         <w:sdtContent>
@@ -3885,7 +4261,7 @@
       </w:r>
       <w:sdt>
         <w:sdtPr>
-          <w:id w:val="597132673"/>
+          <w:id w:val="1694779853"/>
           <w:tag w:val="goog_rdk_9"/>
         </w:sdtPr>
         <w:sdtContent>
@@ -3979,6 +4355,22 @@
     </w:p>
     <w:p>
       <w:pPr>
+        <w:widowControl w:val="0"/>
+        <w:spacing w:after="240" w:before="240" w:lineRule="auto"/>
+        <w:rPr>
+          <w:rFonts w:ascii="Times New Roman" w:cs="Times New Roman" w:eastAsia="Times New Roman" w:hAnsi="Times New Roman"/>
+        </w:rPr>
+      </w:pPr>
+      <w:r>
+        <w:rPr>
+          <w:rFonts w:ascii="Times New Roman" w:cs="Times New Roman" w:eastAsia="Times New Roman" w:hAnsi="Times New Roman"/>
+          <w:rtl w:val="0"/>
+        </w:rPr>
+        <w:t xml:space="preserve">This conjecture asserts a uniform bound on twin-prime gaps, tighter than any bound currently known.</w:t>
+      </w:r>
+    </w:p>
+    <w:p>
+      <w:pPr>
         <w:pStyle w:val="Heading1"/>
         <w:rPr>
           <w:rFonts w:ascii="Times New Roman" w:cs="Times New Roman" w:eastAsia="Times New Roman" w:hAnsi="Times New Roman"/>
@@ -3989,7 +4381,7 @@
           <w:rFonts w:ascii="Times New Roman" w:cs="Times New Roman" w:eastAsia="Times New Roman" w:hAnsi="Times New Roman"/>
           <w:rtl w:val="0"/>
         </w:rPr>
-        <w:t xml:space="preserve">6. Discussion</w:t>
+        <w:t xml:space="preserve">5. Discussion</w:t>
       </w:r>
     </w:p>
     <w:p>
@@ -4122,24 +4514,22 @@
           <w:rFonts w:ascii="Times New Roman" w:cs="Times New Roman" w:eastAsia="Times New Roman" w:hAnsi="Times New Roman"/>
           <w:rtl w:val="0"/>
         </w:rPr>
-        <w:t xml:space="preserve">• Bertrand’s Theorem ensures that a prime always appears before extreme violation thresholds, providing an “opportunity” to preserve the </w:t>
-      </w:r>
-      <w:r>
-        <w:rPr>
-          <w:rFonts w:ascii="Times New Roman" w:cs="Times New Roman" w:eastAsia="Times New Roman" w:hAnsi="Times New Roman"/>
-          <w:i w:val="1"/>
-          <w:sz w:val="28"/>
-          <w:szCs w:val="28"/>
-          <w:rtl w:val="0"/>
-        </w:rPr>
-        <w:t xml:space="preserve">α</w:t>
-      </w:r>
-      <w:r>
-        <w:rPr>
-          <w:rFonts w:ascii="Times New Roman" w:cs="Times New Roman" w:eastAsia="Times New Roman" w:hAnsi="Times New Roman"/>
-          <w:rtl w:val="0"/>
-        </w:rPr>
-        <w:t xml:space="preserve">-ceiling.</w:t>
+        <w:t xml:space="preserve">• Applying this pattern to the minimal gap </w:t>
+      </w:r>
+      <w:r>
+        <w:rPr>
+          <w:rFonts w:ascii="Times New Roman" w:cs="Times New Roman" w:eastAsia="Times New Roman" w:hAnsi="Times New Roman"/>
+          <w:i w:val="1"/>
+          <w:rtl w:val="0"/>
+        </w:rPr>
+        <w:t xml:space="preserve">g </w:t>
+      </w:r>
+      <w:r>
+        <w:rPr>
+          <w:rFonts w:ascii="Times New Roman" w:cs="Times New Roman" w:eastAsia="Times New Roman" w:hAnsi="Times New Roman"/>
+          <w:rtl w:val="0"/>
+        </w:rPr>
+        <w:t xml:space="preserve">= 2 leads naturally to the bound expressed in Conjecture 2.</w:t>
       </w:r>
     </w:p>
     <w:p>
@@ -4154,22 +4544,39 @@
           <w:rFonts w:ascii="Times New Roman" w:cs="Times New Roman" w:eastAsia="Times New Roman" w:hAnsi="Times New Roman"/>
           <w:rtl w:val="0"/>
         </w:rPr>
-        <w:t xml:space="preserve">• Applying this pattern to the minimal gap </w:t>
-      </w:r>
-      <w:r>
-        <w:rPr>
-          <w:rFonts w:ascii="Times New Roman" w:cs="Times New Roman" w:eastAsia="Times New Roman" w:hAnsi="Times New Roman"/>
-          <w:i w:val="1"/>
-          <w:rtl w:val="0"/>
-        </w:rPr>
-        <w:t xml:space="preserve">g </w:t>
-      </w:r>
-      <w:r>
-        <w:rPr>
-          <w:rFonts w:ascii="Times New Roman" w:cs="Times New Roman" w:eastAsia="Times New Roman" w:hAnsi="Times New Roman"/>
-          <w:rtl w:val="0"/>
-        </w:rPr>
-        <w:t xml:space="preserve">= 2 leads naturally to the bound expressed in Conjecture 2.</w:t>
+        <w:t xml:space="preserve">• While these conjectures do not prove the infinitude of twin primes, they offer a </w:t>
+      </w:r>
+      <w:r>
+        <w:rPr>
+          <w:rFonts w:ascii="Times New Roman" w:cs="Times New Roman" w:eastAsia="Times New Roman" w:hAnsi="Times New Roman"/>
+          <w:b w:val="1"/>
+          <w:rtl w:val="0"/>
+        </w:rPr>
+        <w:t xml:space="preserve">geometric and numeric framework</w:t>
+      </w:r>
+      <w:r>
+        <w:rPr>
+          <w:rFonts w:ascii="Times New Roman" w:cs="Times New Roman" w:eastAsia="Times New Roman" w:hAnsi="Times New Roman"/>
+          <w:rtl w:val="0"/>
+        </w:rPr>
+        <w:t xml:space="preserve"> connecting prime triangles, </w:t>
+      </w:r>
+      <w:r>
+        <w:rPr>
+          <w:rFonts w:ascii="Times New Roman" w:cs="Times New Roman" w:eastAsia="Times New Roman" w:hAnsi="Times New Roman"/>
+          <w:i w:val="1"/>
+          <w:sz w:val="28"/>
+          <w:szCs w:val="28"/>
+          <w:rtl w:val="0"/>
+        </w:rPr>
+        <w:t xml:space="preserve">α</w:t>
+      </w:r>
+      <w:r>
+        <w:rPr>
+          <w:rFonts w:ascii="Times New Roman" w:cs="Times New Roman" w:eastAsia="Times New Roman" w:hAnsi="Times New Roman"/>
+          <w:rtl w:val="0"/>
+        </w:rPr>
+        <w:t xml:space="preserve">-angles, and twin-prime distribution.</w:t>
       </w:r>
     </w:p>
     <w:p>
@@ -4184,53 +4591,6 @@
           <w:rFonts w:ascii="Times New Roman" w:cs="Times New Roman" w:eastAsia="Times New Roman" w:hAnsi="Times New Roman"/>
           <w:rtl w:val="0"/>
         </w:rPr>
-        <w:t xml:space="preserve">• While these conjectures do not prove the infinitude of twin primes, they offer a </w:t>
-      </w:r>
-      <w:r>
-        <w:rPr>
-          <w:rFonts w:ascii="Times New Roman" w:cs="Times New Roman" w:eastAsia="Times New Roman" w:hAnsi="Times New Roman"/>
-          <w:b w:val="1"/>
-          <w:rtl w:val="0"/>
-        </w:rPr>
-        <w:t xml:space="preserve">geometric and numeric framework</w:t>
-      </w:r>
-      <w:r>
-        <w:rPr>
-          <w:rFonts w:ascii="Times New Roman" w:cs="Times New Roman" w:eastAsia="Times New Roman" w:hAnsi="Times New Roman"/>
-          <w:rtl w:val="0"/>
-        </w:rPr>
-        <w:t xml:space="preserve"> connecting prime triangles, </w:t>
-      </w:r>
-      <w:r>
-        <w:rPr>
-          <w:rFonts w:ascii="Times New Roman" w:cs="Times New Roman" w:eastAsia="Times New Roman" w:hAnsi="Times New Roman"/>
-          <w:i w:val="1"/>
-          <w:sz w:val="28"/>
-          <w:szCs w:val="28"/>
-          <w:rtl w:val="0"/>
-        </w:rPr>
-        <w:t xml:space="preserve">α</w:t>
-      </w:r>
-      <w:r>
-        <w:rPr>
-          <w:rFonts w:ascii="Times New Roman" w:cs="Times New Roman" w:eastAsia="Times New Roman" w:hAnsi="Times New Roman"/>
-          <w:rtl w:val="0"/>
-        </w:rPr>
-        <w:t xml:space="preserve">-angles, and twin-prime distribution.</w:t>
-      </w:r>
-    </w:p>
-    <w:p>
-      <w:pPr>
-        <w:widowControl w:val="0"/>
-        <w:rPr>
-          <w:rFonts w:ascii="Times New Roman" w:cs="Times New Roman" w:eastAsia="Times New Roman" w:hAnsi="Times New Roman"/>
-        </w:rPr>
-      </w:pPr>
-      <w:r>
-        <w:rPr>
-          <w:rFonts w:ascii="Times New Roman" w:cs="Times New Roman" w:eastAsia="Times New Roman" w:hAnsi="Times New Roman"/>
-          <w:rtl w:val="0"/>
-        </w:rPr>
         <w:t xml:space="preserve">• Computations up to 5×10</w:t>
       </w:r>
       <w:r>
@@ -4294,7 +4654,7 @@
           <w:rFonts w:ascii="Times New Roman" w:cs="Times New Roman" w:eastAsia="Times New Roman" w:hAnsi="Times New Roman"/>
           <w:rtl w:val="0"/>
         </w:rPr>
-        <w:t xml:space="preserve">Chebyshev, P. L. (1850). Mémoire sur les nombres premiers.</w:t>
+        <w:t xml:space="preserve">Hardy, G. H., &amp; Wright, E. M. (1979). An Introduction to the Theory of Numbers. Oxford University Press.</w:t>
       </w:r>
     </w:p>
     <w:p>
@@ -4308,7 +4668,7 @@
           <w:rFonts w:ascii="Times New Roman" w:cs="Times New Roman" w:eastAsia="Times New Roman" w:hAnsi="Times New Roman"/>
           <w:rtl w:val="0"/>
         </w:rPr>
-        <w:t xml:space="preserve">James Grimes, </w:t>
+        <w:t xml:space="preserve">James Grime, </w:t>
       </w:r>
       <w:r>
         <w:rPr>
@@ -4337,7 +4697,7 @@
           <w:rFonts w:ascii="Times New Roman" w:cs="Times New Roman" w:eastAsia="Times New Roman" w:hAnsi="Times New Roman"/>
           <w:rtl w:val="0"/>
         </w:rPr>
-        <w:t xml:space="preserve">Hardy, G. H., &amp; Wright, E. M. (1979). An Introduction to the Theory of Numbers. Oxford University Press.</w:t>
+        <w:t xml:space="preserve">Zhang, Y. (2014). Bounded gaps between primes. Annals of Mathematics.</w:t>
       </w:r>
     </w:p>
     <w:p>
@@ -4351,44 +4711,70 @@
           <w:rFonts w:ascii="Times New Roman" w:cs="Times New Roman" w:eastAsia="Times New Roman" w:hAnsi="Times New Roman"/>
           <w:rtl w:val="0"/>
         </w:rPr>
-        <w:t xml:space="preserve">Dusart, P. (2010). Estimates of some functions over primes without R.H. arXiv:1002.0442.</w:t>
-      </w:r>
-    </w:p>
-    <w:p>
-      <w:pPr>
-        <w:rPr>
-          <w:rFonts w:ascii="Times New Roman" w:cs="Times New Roman" w:eastAsia="Times New Roman" w:hAnsi="Times New Roman"/>
-        </w:rPr>
-      </w:pPr>
-      <w:r>
-        <w:rPr>
-          <w:rFonts w:ascii="Times New Roman" w:cs="Times New Roman" w:eastAsia="Times New Roman" w:hAnsi="Times New Roman"/>
-          <w:rtl w:val="0"/>
-        </w:rPr>
-        <w:t xml:space="preserve">Zhang, Y. (2014). Bounded gaps between primes. Annals of Mathematics.</w:t>
-      </w:r>
-    </w:p>
-    <w:p>
-      <w:pPr>
-        <w:rPr>
-          <w:rFonts w:ascii="Times New Roman" w:cs="Times New Roman" w:eastAsia="Times New Roman" w:hAnsi="Times New Roman"/>
-        </w:rPr>
-      </w:pPr>
-      <w:r>
-        <w:rPr>
-          <w:rFonts w:ascii="Times New Roman" w:cs="Times New Roman" w:eastAsia="Times New Roman" w:hAnsi="Times New Roman"/>
-          <w:rtl w:val="0"/>
-        </w:rPr>
         <w:t xml:space="preserve">Maynard, J. (2015). Small gaps between primes. Annals of Mathematics.</w:t>
       </w:r>
     </w:p>
     <w:sectPr>
+      <w:headerReference r:id="rId10" w:type="first"/>
+      <w:footerReference r:id="rId11" w:type="default"/>
+      <w:footerReference r:id="rId12" w:type="first"/>
       <w:pgSz w:h="15840" w:w="12240" w:orient="portrait"/>
       <w:pgMar w:bottom="1440" w:top="1440" w:left="1800" w:right="1800" w:header="720" w:footer="720"/>
       <w:pgNumType w:start="1"/>
+      <w:titlePg w:val="1"/>
     </w:sectPr>
   </w:body>
 </w:document>
+</file>
+
+<file path=word/footer1.xml><?xml version="1.0" encoding="utf-8"?>
+<w:ftr xmlns:mc="http://schemas.openxmlformats.org/markup-compatibility/2006" xmlns:o="urn:schemas-microsoft-com:office:office" xmlns:r="http://schemas.openxmlformats.org/officeDocument/2006/relationships" xmlns:m="http://schemas.openxmlformats.org/officeDocument/2006/math" xmlns:v="urn:schemas-microsoft-com:vml" xmlns:wp="http://schemas.openxmlformats.org/drawingml/2006/wordprocessingDrawing" xmlns:w10="urn:schemas-microsoft-com:office:word" xmlns:w="http://schemas.openxmlformats.org/wordprocessingml/2006/main" xmlns:wne="http://schemas.microsoft.com/office/word/2006/wordml" xmlns:sl="http://schemas.openxmlformats.org/schemaLibrary/2006/main" xmlns:a="http://schemas.openxmlformats.org/drawingml/2006/main" xmlns:pic="http://schemas.openxmlformats.org/drawingml/2006/picture" xmlns:c="http://schemas.openxmlformats.org/drawingml/2006/chart" xmlns:lc="http://schemas.openxmlformats.org/drawingml/2006/lockedCanvas" xmlns:dgm="http://schemas.openxmlformats.org/drawingml/2006/diagram" xmlns:wps="http://schemas.microsoft.com/office/word/2010/wordprocessingShape" xmlns:wpg="http://schemas.microsoft.com/office/word/2010/wordprocessingGroup" xmlns:w14="http://schemas.microsoft.com/office/word/2010/wordml" xmlns:w15="http://schemas.microsoft.com/office/word/2012/wordml" xmlns:w16="http://schemas.microsoft.com/office/word/2018/wordml" xmlns:w16cex="http://schemas.microsoft.com/office/word/2018/wordml/cex" xmlns:w16cid="http://schemas.microsoft.com/office/word/2016/wordml/cid" xmlns="http://schemas.microsoft.com/office/tasks/2019/documenttasks" xmlns:cr="http://schemas.microsoft.com/office/comments/2020/reactions">
+  <w:p>
+    <w:pPr>
+      <w:rPr>
+        <w:rFonts w:ascii="Times New Roman" w:cs="Times New Roman" w:eastAsia="Times New Roman" w:hAnsi="Times New Roman"/>
+      </w:rPr>
+    </w:pPr>
+    <w:r>
+      <w:rPr>
+        <w:rtl w:val="0"/>
+      </w:rPr>
+    </w:r>
+  </w:p>
+</w:ftr>
+</file>
+
+<file path=word/footer2.xml><?xml version="1.0" encoding="utf-8"?>
+<w:ftr xmlns:mc="http://schemas.openxmlformats.org/markup-compatibility/2006" xmlns:o="urn:schemas-microsoft-com:office:office" xmlns:r="http://schemas.openxmlformats.org/officeDocument/2006/relationships" xmlns:m="http://schemas.openxmlformats.org/officeDocument/2006/math" xmlns:v="urn:schemas-microsoft-com:vml" xmlns:wp="http://schemas.openxmlformats.org/drawingml/2006/wordprocessingDrawing" xmlns:w10="urn:schemas-microsoft-com:office:word" xmlns:w="http://schemas.openxmlformats.org/wordprocessingml/2006/main" xmlns:wne="http://schemas.microsoft.com/office/word/2006/wordml" xmlns:sl="http://schemas.openxmlformats.org/schemaLibrary/2006/main" xmlns:a="http://schemas.openxmlformats.org/drawingml/2006/main" xmlns:pic="http://schemas.openxmlformats.org/drawingml/2006/picture" xmlns:c="http://schemas.openxmlformats.org/drawingml/2006/chart" xmlns:lc="http://schemas.openxmlformats.org/drawingml/2006/lockedCanvas" xmlns:dgm="http://schemas.openxmlformats.org/drawingml/2006/diagram" xmlns:wps="http://schemas.microsoft.com/office/word/2010/wordprocessingShape" xmlns:wpg="http://schemas.microsoft.com/office/word/2010/wordprocessingGroup" xmlns:w14="http://schemas.microsoft.com/office/word/2010/wordml" xmlns:w15="http://schemas.microsoft.com/office/word/2012/wordml" xmlns:w16="http://schemas.microsoft.com/office/word/2018/wordml" xmlns:w16cex="http://schemas.microsoft.com/office/word/2018/wordml/cex" xmlns:w16cid="http://schemas.microsoft.com/office/word/2016/wordml/cid" xmlns="http://schemas.microsoft.com/office/tasks/2019/documenttasks" xmlns:cr="http://schemas.microsoft.com/office/comments/2020/reactions">
+  <w:p>
+    <w:pPr>
+      <w:rPr>
+        <w:sz w:val="16"/>
+        <w:szCs w:val="16"/>
+      </w:rPr>
+    </w:pPr>
+    <w:r>
+      <w:rPr>
+        <w:rtl w:val="0"/>
+      </w:rPr>
+    </w:r>
+  </w:p>
+</w:ftr>
+</file>
+
+<file path=word/header1.xml><?xml version="1.0" encoding="utf-8"?>
+<w:hdr xmlns:mc="http://schemas.openxmlformats.org/markup-compatibility/2006" xmlns:o="urn:schemas-microsoft-com:office:office" xmlns:r="http://schemas.openxmlformats.org/officeDocument/2006/relationships" xmlns:m="http://schemas.openxmlformats.org/officeDocument/2006/math" xmlns:v="urn:schemas-microsoft-com:vml" xmlns:wp="http://schemas.openxmlformats.org/drawingml/2006/wordprocessingDrawing" xmlns:w10="urn:schemas-microsoft-com:office:word" xmlns:w="http://schemas.openxmlformats.org/wordprocessingml/2006/main" xmlns:wne="http://schemas.microsoft.com/office/word/2006/wordml" xmlns:sl="http://schemas.openxmlformats.org/schemaLibrary/2006/main" xmlns:a="http://schemas.openxmlformats.org/drawingml/2006/main" xmlns:pic="http://schemas.openxmlformats.org/drawingml/2006/picture" xmlns:c="http://schemas.openxmlformats.org/drawingml/2006/chart" xmlns:lc="http://schemas.openxmlformats.org/drawingml/2006/lockedCanvas" xmlns:dgm="http://schemas.openxmlformats.org/drawingml/2006/diagram" xmlns:wps="http://schemas.microsoft.com/office/word/2010/wordprocessingShape" xmlns:wpg="http://schemas.microsoft.com/office/word/2010/wordprocessingGroup" xmlns:w14="http://schemas.microsoft.com/office/word/2010/wordml" xmlns:w15="http://schemas.microsoft.com/office/word/2012/wordml" xmlns:w16="http://schemas.microsoft.com/office/word/2018/wordml" xmlns:w16cex="http://schemas.microsoft.com/office/word/2018/wordml/cex" xmlns:w16cid="http://schemas.microsoft.com/office/word/2016/wordml/cid" xmlns="http://schemas.microsoft.com/office/tasks/2019/documenttasks" xmlns:cr="http://schemas.microsoft.com/office/comments/2020/reactions">
+  <w:p>
+    <w:pPr>
+      <w:rPr/>
+    </w:pPr>
+    <w:r>
+      <w:rPr>
+        <w:rtl w:val="0"/>
+      </w:rPr>
+    </w:r>
+  </w:p>
+</w:hdr>
 </file>
 
 <file path=word/numbering.xml><?xml version="1.0" encoding="utf-8"?>

</xml_diff>

<commit_message>
Update NOTE: [brief description of what changed]
</commit_message>
<xml_diff>
--- a/Alpha Ceiling Twin Prime_NOTE.docx
+++ b/Alpha Ceiling Twin Prime_NOTE.docx
@@ -60,7 +60,7 @@
           <w:rFonts w:ascii="Times New Roman" w:cs="Times New Roman" w:eastAsia="Times New Roman" w:hAnsi="Times New Roman"/>
           <w:rtl w:val="0"/>
         </w:rPr>
-        <w:t xml:space="preserve">15 September 2025</w:t>
+        <w:t xml:space="preserve">16 September 2025</w:t>
       </w:r>
     </w:p>
     <w:p>
@@ -90,27 +90,49 @@
           <w:rFonts w:ascii="Times New Roman" w:cs="Times New Roman" w:eastAsia="Times New Roman" w:hAnsi="Times New Roman"/>
           <w:rtl w:val="0"/>
         </w:rPr>
-        <w:t xml:space="preserve">We investigate a geometric formulation of prime distribution based on prime triangles and their associated alpha angle. A proved inequality shows that between successive twin prime pairs, th</w:t>
-      </w:r>
-      <w:r>
-        <w:rPr>
-          <w:rFonts w:ascii="Times New Roman" w:cs="Times New Roman" w:eastAsia="Times New Roman" w:hAnsi="Times New Roman"/>
-          <w:rtl w:val="0"/>
-        </w:rPr>
-        <w:t xml:space="preserve">e alpha angle of any intervening non-twin prime triangle cannot exceed the alpha angle of the preceding twin. We call this bound the “alpha ceiling”. Any violation would require a prime beyond a computable threshold. </w:t>
-      </w:r>
-      <w:r>
-        <w:rPr>
-          <w:rFonts w:ascii="Times New Roman" w:cs="Times New Roman" w:eastAsia="Times New Roman" w:hAnsi="Times New Roman"/>
-          <w:rtl w:val="0"/>
-        </w:rPr>
-        <w:t xml:space="preserve">Computations up to 5 x 10</w:t>
-      </w:r>
-      <w:r>
-        <w:rPr>
-          <w:rFonts w:ascii="Times New Roman" w:cs="Times New Roman" w:eastAsia="Times New Roman" w:hAnsi="Times New Roman"/>
-          <w:sz w:val="28"/>
-          <w:szCs w:val="28"/>
+        <w:t xml:space="preserve">We investigate a geometric formulation of prime distribution based on prime triangles and their associated alpha angle. A proved inequality shows that a non-twin prime triangle can exceed the alpha angle of a twin only after a computable threshold, which for the minimal gap occurs beyond 2</w:t>
+      </w:r>
+      <w:r>
+        <w:rPr>
+          <w:rFonts w:ascii="Times New Roman" w:cs="Times New Roman" w:eastAsia="Times New Roman" w:hAnsi="Times New Roman"/>
+          <w:i w:val="1"/>
+          <w:rtl w:val="0"/>
+        </w:rPr>
+        <w:t xml:space="preserve">p</w:t>
+      </w:r>
+      <w:r>
+        <w:rPr>
+          <w:rFonts w:ascii="Times New Roman" w:cs="Times New Roman" w:eastAsia="Times New Roman" w:hAnsi="Times New Roman"/>
+          <w:i w:val="1"/>
+          <w:sz w:val="30"/>
+          <w:szCs w:val="30"/>
+          <w:vertAlign w:val="subscript"/>
+          <w:rtl w:val="0"/>
+        </w:rPr>
+        <w:t xml:space="preserve">n</w:t>
+      </w:r>
+      <w:r>
+        <w:rPr>
+          <w:rFonts w:ascii="Times New Roman" w:cs="Times New Roman" w:eastAsia="Times New Roman" w:hAnsi="Times New Roman"/>
+          <w:i w:val="1"/>
+          <w:sz w:val="24"/>
+          <w:szCs w:val="24"/>
+          <w:rtl w:val="0"/>
+        </w:rPr>
+        <w:t xml:space="preserve">​</w:t>
+      </w:r>
+      <w:r>
+        <w:rPr>
+          <w:rFonts w:ascii="Times New Roman" w:cs="Times New Roman" w:eastAsia="Times New Roman" w:hAnsi="Times New Roman"/>
+          <w:rtl w:val="0"/>
+        </w:rPr>
+        <w:t xml:space="preserve">. We call this bound the alpha ceiling. Thus, any violation requires a prime beyond the threshold. Computations up to 5×10</w:t>
+      </w:r>
+      <w:r>
+        <w:rPr>
+          <w:rFonts w:ascii="Times New Roman" w:cs="Times New Roman" w:eastAsia="Times New Roman" w:hAnsi="Times New Roman"/>
+          <w:sz w:val="30"/>
+          <w:szCs w:val="30"/>
           <w:vertAlign w:val="superscript"/>
           <w:rtl w:val="0"/>
         </w:rPr>
@@ -119,34 +141,9 @@
       <w:r>
         <w:rPr>
           <w:rFonts w:ascii="Times New Roman" w:cs="Times New Roman" w:eastAsia="Times New Roman" w:hAnsi="Times New Roman"/>
-          <w:sz w:val="28"/>
-          <w:szCs w:val="28"/>
-          <w:rtl w:val="0"/>
-        </w:rPr>
-        <w:t xml:space="preserve"> </w:t>
-      </w:r>
-      <w:r>
-        <w:rPr>
-          <w:rFonts w:ascii="Times New Roman" w:cs="Times New Roman" w:eastAsia="Times New Roman" w:hAnsi="Times New Roman"/>
-          <w:rtl w:val="0"/>
-        </w:rPr>
-        <w:t xml:space="preserve">support that this threshold is not violated; and the ceiling is not broken. We conclude with conjectures that twin primes set local </w:t>
-      </w:r>
-      <w:r>
-        <w:rPr>
-          <w:rFonts w:ascii="Times New Roman" w:cs="Times New Roman" w:eastAsia="Times New Roman" w:hAnsi="Times New Roman"/>
-          <w:sz w:val="28"/>
-          <w:szCs w:val="28"/>
-          <w:rtl w:val="0"/>
-        </w:rPr>
-        <w:t xml:space="preserve">α</w:t>
-      </w:r>
-      <w:r>
-        <w:rPr>
-          <w:rFonts w:ascii="Times New Roman" w:cs="Times New Roman" w:eastAsia="Times New Roman" w:hAnsi="Times New Roman"/>
-          <w:rtl w:val="0"/>
-        </w:rPr>
-        <w:t xml:space="preserve">-ceilings and bounds on twin-prime gaps throughout the prime sequence.</w:t>
+          <w:rtl w:val="0"/>
+        </w:rPr>
+        <w:t xml:space="preserve">show no such violations: the ceiling remains unbroken. We conclude with two conjectures: that twin primes set local α-ceilings, and that the gap between consecutive twin primes never exceeds the smaller twin—yielding a simple uniform bound on twin-prime gaps.</w:t>
       </w:r>
     </w:p>
     <w:p>
@@ -863,12 +860,12 @@
           <wp:inline distB="114300" distT="114300" distL="114300" distR="114300">
             <wp:extent cx="2705100" cy="2282742"/>
             <wp:effectExtent b="0" l="0" r="0" t="0"/>
-            <wp:docPr id="3" name="image3.png"/>
+            <wp:docPr id="3" name="image1.png"/>
             <a:graphic>
               <a:graphicData uri="http://schemas.openxmlformats.org/drawingml/2006/picture">
                 <pic:pic>
                   <pic:nvPicPr>
-                    <pic:cNvPr id="0" name="image3.png"/>
+                    <pic:cNvPr id="0" name="image1.png"/>
                     <pic:cNvPicPr preferRelativeResize="0"/>
                   </pic:nvPicPr>
                   <pic:blipFill>
@@ -1537,7 +1534,7 @@
       </w:r>
       <w:sdt>
         <w:sdtPr>
-          <w:id w:val="-1034941339"/>
+          <w:id w:val="-2004421782"/>
           <w:tag w:val="goog_rdk_0"/>
         </w:sdtPr>
         <w:sdtContent>
@@ -2381,114 +2378,6 @@
       <w:pPr>
         <w:rPr>
           <w:rFonts w:ascii="Times New Roman" w:cs="Times New Roman" w:eastAsia="Times New Roman" w:hAnsi="Times New Roman"/>
-          <w:b w:val="1"/>
-          <w:sz w:val="20"/>
-          <w:szCs w:val="20"/>
-        </w:rPr>
-      </w:pPr>
-      <w:r>
-        <w:rPr>
-          <w:rtl w:val="0"/>
-        </w:rPr>
-      </w:r>
-    </w:p>
-    <w:p>
-      <w:pPr>
-        <w:rPr>
-          <w:rFonts w:ascii="Times New Roman" w:cs="Times New Roman" w:eastAsia="Times New Roman" w:hAnsi="Times New Roman"/>
-          <w:b w:val="1"/>
-          <w:sz w:val="20"/>
-          <w:szCs w:val="20"/>
-        </w:rPr>
-      </w:pPr>
-      <w:r>
-        <w:rPr>
-          <w:rtl w:val="0"/>
-        </w:rPr>
-      </w:r>
-    </w:p>
-    <w:p>
-      <w:pPr>
-        <w:rPr>
-          <w:rFonts w:ascii="Times New Roman" w:cs="Times New Roman" w:eastAsia="Times New Roman" w:hAnsi="Times New Roman"/>
-          <w:b w:val="1"/>
-          <w:sz w:val="20"/>
-          <w:szCs w:val="20"/>
-        </w:rPr>
-      </w:pPr>
-      <w:r>
-        <w:rPr>
-          <w:rtl w:val="0"/>
-        </w:rPr>
-      </w:r>
-    </w:p>
-    <w:p>
-      <w:pPr>
-        <w:rPr>
-          <w:rFonts w:ascii="Times New Roman" w:cs="Times New Roman" w:eastAsia="Times New Roman" w:hAnsi="Times New Roman"/>
-          <w:b w:val="1"/>
-          <w:sz w:val="20"/>
-          <w:szCs w:val="20"/>
-        </w:rPr>
-      </w:pPr>
-      <w:r>
-        <w:rPr>
-          <w:rtl w:val="0"/>
-        </w:rPr>
-      </w:r>
-    </w:p>
-    <w:p>
-      <w:pPr>
-        <w:rPr>
-          <w:rFonts w:ascii="Times New Roman" w:cs="Times New Roman" w:eastAsia="Times New Roman" w:hAnsi="Times New Roman"/>
-          <w:b w:val="1"/>
-          <w:sz w:val="20"/>
-          <w:szCs w:val="20"/>
-        </w:rPr>
-      </w:pPr>
-      <w:r>
-        <w:rPr>
-          <w:rtl w:val="0"/>
-        </w:rPr>
-      </w:r>
-    </w:p>
-    <w:p>
-      <w:pPr>
-        <w:rPr>
-          <w:rFonts w:ascii="Times New Roman" w:cs="Times New Roman" w:eastAsia="Times New Roman" w:hAnsi="Times New Roman"/>
-          <w:b w:val="1"/>
-          <w:sz w:val="20"/>
-          <w:szCs w:val="20"/>
-        </w:rPr>
-      </w:pPr>
-      <w:r>
-        <w:rPr>
-          <w:rtl w:val="0"/>
-        </w:rPr>
-      </w:r>
-    </w:p>
-    <w:p>
-      <w:pPr>
-        <w:rPr>
-          <w:rFonts w:ascii="Times New Roman" w:cs="Times New Roman" w:eastAsia="Times New Roman" w:hAnsi="Times New Roman"/>
-          <w:b w:val="1"/>
-          <w:sz w:val="20"/>
-          <w:szCs w:val="20"/>
-        </w:rPr>
-      </w:pPr>
-      <w:r>
-        <w:rPr>
-          <w:rtl w:val="0"/>
-        </w:rPr>
-      </w:r>
-    </w:p>
-    <w:p>
-      <w:pPr>
-        <w:rPr>
-          <w:rFonts w:ascii="Times New Roman" w:cs="Times New Roman" w:eastAsia="Times New Roman" w:hAnsi="Times New Roman"/>
-          <w:b w:val="1"/>
-          <w:sz w:val="20"/>
-          <w:szCs w:val="20"/>
         </w:rPr>
       </w:pPr>
       <w:r>
@@ -2777,7 +2666,7 @@
       </w:r>
       <w:sdt>
         <w:sdtPr>
-          <w:id w:val="-266621990"/>
+          <w:id w:val="2108523924"/>
           <w:tag w:val="goog_rdk_1"/>
         </w:sdtPr>
         <w:sdtContent>
@@ -2930,6 +2819,19 @@
         <w:spacing w:after="240" w:before="240" w:line="276" w:lineRule="auto"/>
         <w:rPr>
           <w:rFonts w:ascii="Times New Roman" w:cs="Times New Roman" w:eastAsia="Times New Roman" w:hAnsi="Times New Roman"/>
+        </w:rPr>
+      </w:pPr>
+      <w:r>
+        <w:rPr>
+          <w:rtl w:val="0"/>
+        </w:rPr>
+      </w:r>
+    </w:p>
+    <w:p>
+      <w:pPr>
+        <w:spacing w:after="240" w:before="240" w:line="276" w:lineRule="auto"/>
+        <w:rPr>
+          <w:rFonts w:ascii="Times New Roman" w:cs="Times New Roman" w:eastAsia="Times New Roman" w:hAnsi="Times New Roman"/>
           <w:sz w:val="20"/>
           <w:szCs w:val="20"/>
         </w:rPr>
@@ -2984,7 +2886,7 @@
       </w:r>
       <w:sdt>
         <w:sdtPr>
-          <w:id w:val="1952794916"/>
+          <w:id w:val="-1681799164"/>
           <w:tag w:val="goog_rdk_2"/>
         </w:sdtPr>
         <w:sdtContent>
@@ -3028,7 +2930,7 @@
       </w:r>
       <w:sdt>
         <w:sdtPr>
-          <w:id w:val="1765903615"/>
+          <w:id w:val="1961948236"/>
           <w:tag w:val="goog_rdk_3"/>
         </w:sdtPr>
         <w:sdtContent>
@@ -3096,12 +2998,12 @@
           <wp:inline distB="114300" distT="114300" distL="114300" distR="114300">
             <wp:extent cx="3824288" cy="1161893"/>
             <wp:effectExtent b="0" l="0" r="0" t="0"/>
-            <wp:docPr id="1" name="image1.png"/>
+            <wp:docPr id="1" name="image3.png"/>
             <a:graphic>
               <a:graphicData uri="http://schemas.openxmlformats.org/drawingml/2006/picture">
                 <pic:pic>
                   <pic:nvPicPr>
-                    <pic:cNvPr id="0" name="image1.png"/>
+                    <pic:cNvPr id="0" name="image3.png"/>
                     <pic:cNvPicPr preferRelativeResize="0"/>
                   </pic:nvPicPr>
                   <pic:blipFill>
@@ -3391,7 +3293,7 @@
       </w:r>
       <w:sdt>
         <w:sdtPr>
-          <w:id w:val="-1181041040"/>
+          <w:id w:val="-403380108"/>
           <w:tag w:val="goog_rdk_4"/>
         </w:sdtPr>
         <w:sdtContent>
@@ -3545,7 +3447,7 @@
       </w:pPr>
       <w:sdt>
         <w:sdtPr>
-          <w:id w:val="180039228"/>
+          <w:id w:val="1369533221"/>
           <w:tag w:val="goog_rdk_5"/>
         </w:sdtPr>
         <w:sdtContent>
@@ -3826,7 +3728,7 @@
       </w:r>
       <w:sdt>
         <w:sdtPr>
-          <w:id w:val="703242454"/>
+          <w:id w:val="768757652"/>
           <w:tag w:val="goog_rdk_6"/>
         </w:sdtPr>
         <w:sdtContent>
@@ -3995,7 +3897,7 @@
       </w:pPr>
       <w:sdt>
         <w:sdtPr>
-          <w:id w:val="1504136478"/>
+          <w:id w:val="1207627832"/>
           <w:tag w:val="goog_rdk_7"/>
         </w:sdtPr>
         <w:sdtContent>
@@ -4217,7 +4119,7 @@
       </w:r>
       <w:sdt>
         <w:sdtPr>
-          <w:id w:val="40967831"/>
+          <w:id w:val="-505796059"/>
           <w:tag w:val="goog_rdk_8"/>
         </w:sdtPr>
         <w:sdtContent>
@@ -4261,7 +4163,7 @@
       </w:r>
       <w:sdt>
         <w:sdtPr>
-          <w:id w:val="1694779853"/>
+          <w:id w:val="2055277100"/>
           <w:tag w:val="goog_rdk_9"/>
         </w:sdtPr>
         <w:sdtContent>
@@ -4549,7 +4451,6 @@
       <w:r>
         <w:rPr>
           <w:rFonts w:ascii="Times New Roman" w:cs="Times New Roman" w:eastAsia="Times New Roman" w:hAnsi="Times New Roman"/>
-          <w:b w:val="1"/>
           <w:rtl w:val="0"/>
         </w:rPr>
         <w:t xml:space="preserve">geometric and numeric framework</w:t>

</xml_diff>